<commit_message>
additions to Why MediaWiki description
</commit_message>
<xml_diff>
--- a/Solution_Design/Story Board/Storys/RA-15 Findung einer einfach integrierbaren Wiki-Lösung/RA-15 Auswahl einer Wiki-Lösung.docx
+++ b/Solution_Design/Story Board/Storys/RA-15 Findung einer einfach integrierbaren Wiki-Lösung/RA-15 Auswahl einer Wiki-Lösung.docx
@@ -1,6 +1,6 @@
 
 <file path=word/document.xml><?xml version="1.0" encoding="utf-8"?>
-<w:document xmlns:ve="http://schemas.openxmlformats.org/markup-compatibility/2006" xmlns:o="urn:schemas-microsoft-com:office:office" xmlns:r="http://schemas.openxmlformats.org/officeDocument/2006/relationships" xmlns:m="http://schemas.openxmlformats.org/officeDocument/2006/math" xmlns:v="urn:schemas-microsoft-com:vml" xmlns:wp="http://schemas.openxmlformats.org/drawingml/2006/wordprocessingDrawing" xmlns:w10="urn:schemas-microsoft-com:office:word" xmlns:w="http://schemas.openxmlformats.org/wordprocessingml/2006/main" xmlns:wne="http://schemas.microsoft.com/office/word/2006/wordml">
+<w:document xmlns:wpc="http://schemas.microsoft.com/office/word/2010/wordprocessingCanvas" xmlns:mc="http://schemas.openxmlformats.org/markup-compatibility/2006" xmlns:o="urn:schemas-microsoft-com:office:office" xmlns:r="http://schemas.openxmlformats.org/officeDocument/2006/relationships" xmlns:m="http://schemas.openxmlformats.org/officeDocument/2006/math" xmlns:v="urn:schemas-microsoft-com:vml" xmlns:wp14="http://schemas.microsoft.com/office/word/2010/wordprocessingDrawing" xmlns:wp="http://schemas.openxmlformats.org/drawingml/2006/wordprocessingDrawing" xmlns:w10="urn:schemas-microsoft-com:office:word" xmlns:w="http://schemas.openxmlformats.org/wordprocessingml/2006/main" xmlns:w14="http://schemas.microsoft.com/office/word/2010/wordml" xmlns:w15="http://schemas.microsoft.com/office/word/2012/wordml" xmlns:wpg="http://schemas.microsoft.com/office/word/2010/wordprocessingGroup" xmlns:wpi="http://schemas.microsoft.com/office/word/2010/wordprocessingInk" xmlns:wne="http://schemas.microsoft.com/office/word/2006/wordml" xmlns:wps="http://schemas.microsoft.com/office/word/2010/wordprocessingShape" mc:Ignorable="w14 w15 wp14">
   <w:body>
     <w:p>
       <w:pPr>
@@ -156,7 +156,14 @@
         <w:rPr>
           <w:rFonts w:ascii="Tele-GroteskNor" w:hAnsi="Tele-GroteskNor"/>
         </w:rPr>
-        <w:t xml:space="preserve">von verschiedener Wiki-Software </w:t>
+        <w:t>von verschiedener Wiki-</w:t>
+      </w:r>
+      <w:proofErr w:type="gramStart"/>
+      <w:r>
+        <w:rPr>
+          <w:rFonts w:ascii="Tele-GroteskNor" w:hAnsi="Tele-GroteskNor"/>
+        </w:rPr>
+        <w:t xml:space="preserve">Software </w:t>
       </w:r>
       <w:r>
         <w:rPr>
@@ -164,15 +171,30 @@
         </w:rPr>
         <w:t xml:space="preserve"> (</w:t>
       </w:r>
-      <w:hyperlink r:id="rId5" w:history="1">
-        <w:r>
-          <w:rPr>
-            <w:rStyle w:val="Hyperlink"/>
-            <w:rFonts w:ascii="Tele-GroteskNor" w:hAnsi="Tele-GroteskNor"/>
-          </w:rPr>
-          <w:t>https://de.wikipedia.org/wiki/Liste_von_Wiki-Software</w:t>
-        </w:r>
-      </w:hyperlink>
+      <w:proofErr w:type="gramEnd"/>
+      <w:r>
+        <w:fldChar w:fldCharType="begin"/>
+      </w:r>
+      <w:r>
+        <w:instrText xml:space="preserve"> HYPERLINK "https://de.wikipedia.org/wiki/Liste_von_Wiki-Software" </w:instrText>
+      </w:r>
+      <w:r>
+        <w:fldChar w:fldCharType="separate"/>
+      </w:r>
+      <w:r>
+        <w:rPr>
+          <w:rStyle w:val="Hyperlink"/>
+          <w:rFonts w:ascii="Tele-GroteskNor" w:hAnsi="Tele-GroteskNor"/>
+        </w:rPr>
+        <w:t>https://de.wikipedia.org/wiki/Liste_von_Wiki-Software</w:t>
+      </w:r>
+      <w:r>
+        <w:rPr>
+          <w:rStyle w:val="Hyperlink"/>
+          <w:rFonts w:ascii="Tele-GroteskNor" w:hAnsi="Tele-GroteskNor"/>
+        </w:rPr>
+        <w:fldChar w:fldCharType="end"/>
+      </w:r>
       <w:r>
         <w:rPr>
           <w:rFonts w:ascii="Tele-GroteskNor" w:hAnsi="Tele-GroteskNor"/>
@@ -307,7 +329,21 @@
         <w:rPr>
           <w:rFonts w:ascii="Tele-GroteskNor" w:hAnsi="Tele-GroteskNor"/>
         </w:rPr>
-        <w:t>Unter allen geeigneten Wiki-Systemen wurde ein Wiki-System ausgewählt, dass die entsprechenden Anforderung von RA-15 erfüllt.</w:t>
+        <w:t xml:space="preserve">Unter allen geeigneten Wiki-Systemen wurde ein Wiki-System ausgewählt, dass </w:t>
+      </w:r>
+      <w:proofErr w:type="gramStart"/>
+      <w:r>
+        <w:rPr>
+          <w:rFonts w:ascii="Tele-GroteskNor" w:hAnsi="Tele-GroteskNor"/>
+        </w:rPr>
+        <w:t>die entsprechenden</w:t>
+      </w:r>
+      <w:proofErr w:type="gramEnd"/>
+      <w:r>
+        <w:rPr>
+          <w:rFonts w:ascii="Tele-GroteskNor" w:hAnsi="Tele-GroteskNor"/>
+        </w:rPr>
+        <w:t xml:space="preserve"> Anforderung von RA-15 erfüllt.</w:t>
       </w:r>
     </w:p>
     <w:p>
@@ -344,6 +380,7 @@
         </w:rPr>
         <w:t xml:space="preserve">Als Wiki-System wird </w:t>
       </w:r>
+      <w:proofErr w:type="spellStart"/>
       <w:r>
         <w:rPr>
           <w:rFonts w:ascii="Tele-GroteskNor" w:hAnsi="Tele-GroteskNor"/>
@@ -351,6 +388,7 @@
         </w:rPr>
         <w:t>MediaWiki</w:t>
       </w:r>
+      <w:proofErr w:type="spellEnd"/>
       <w:r>
         <w:rPr>
           <w:rFonts w:ascii="Tele-GroteskNor" w:hAnsi="Tele-GroteskNor"/>
@@ -382,7 +420,21 @@
         <w:rPr>
           <w:rFonts w:ascii="Tele-GroteskNor" w:hAnsi="Tele-GroteskNor"/>
         </w:rPr>
-        <w:t>+ MediaWiki API g</w:t>
+        <w:t xml:space="preserve">+ </w:t>
+      </w:r>
+      <w:proofErr w:type="spellStart"/>
+      <w:r>
+        <w:rPr>
+          <w:rFonts w:ascii="Tele-GroteskNor" w:hAnsi="Tele-GroteskNor"/>
+        </w:rPr>
+        <w:t>MediaWiki</w:t>
+      </w:r>
+      <w:proofErr w:type="spellEnd"/>
+      <w:r>
+        <w:rPr>
+          <w:rFonts w:ascii="Tele-GroteskNor" w:hAnsi="Tele-GroteskNor"/>
+        </w:rPr>
+        <w:t xml:space="preserve"> API g</w:t>
       </w:r>
       <w:r>
         <w:rPr>
@@ -464,7 +516,6 @@
         </w:rPr>
         <w:tab/>
       </w:r>
-      <w:proofErr w:type="spellStart"/>
       <w:r>
         <w:rPr>
           <w:rFonts w:ascii="Tele-GroteskNor" w:hAnsi="Tele-GroteskNor"/>
@@ -472,7 +523,6 @@
         </w:rPr>
         <w:t>Wikimedia</w:t>
       </w:r>
-      <w:proofErr w:type="spellEnd"/>
     </w:p>
     <w:p>
       <w:pPr>
@@ -503,7 +553,7 @@
         </w:rPr>
         <w:t xml:space="preserve">MediaWiki ist eine </w:t>
       </w:r>
-      <w:hyperlink r:id="rId6" w:tooltip="Freie Software" w:history="1">
+      <w:hyperlink r:id="rId5" w:tooltip="Freie Software" w:history="1">
         <w:r>
           <w:rPr>
             <w:rFonts w:ascii="Tele-GroteskNor" w:hAnsi="Tele-GroteskNor"/>
@@ -519,7 +569,7 @@
         </w:rPr>
         <w:t xml:space="preserve"> Verwaltungssoftware für Inhalte in Form eines </w:t>
       </w:r>
-      <w:hyperlink r:id="rId7" w:tooltip="Wiki" w:history="1">
+      <w:hyperlink r:id="rId6" w:tooltip="Wiki" w:history="1">
         <w:r>
           <w:rPr>
             <w:rFonts w:ascii="Tele-GroteskNor" w:hAnsi="Tele-GroteskNor"/>
@@ -535,7 +585,7 @@
         </w:rPr>
         <w:t xml:space="preserve">-Systems. Dies bedeutet, dass jeder Benutzer die Inhalte per Zugriff über den </w:t>
       </w:r>
-      <w:hyperlink r:id="rId8" w:tooltip="Webbrowser" w:history="1">
+      <w:hyperlink r:id="rId7" w:tooltip="Webbrowser" w:history="1">
         <w:r>
           <w:rPr>
             <w:rFonts w:ascii="Tele-GroteskNor" w:hAnsi="Tele-GroteskNor"/>
@@ -551,7 +601,7 @@
         </w:rPr>
         <w:t xml:space="preserve"> ändern kann. Sie wurde ursprünglich für die freie </w:t>
       </w:r>
-      <w:hyperlink r:id="rId9" w:tooltip="Enzyklopädie" w:history="1">
+      <w:hyperlink r:id="rId8" w:tooltip="Enzyklopädie" w:history="1">
         <w:r>
           <w:rPr>
             <w:rFonts w:ascii="Tele-GroteskNor" w:hAnsi="Tele-GroteskNor"/>
@@ -567,8 +617,7 @@
         </w:rPr>
         <w:t xml:space="preserve"> </w:t>
       </w:r>
-      <w:hyperlink r:id="rId10" w:tooltip="Wikipedia" w:history="1">
-        <w:proofErr w:type="spellStart"/>
+      <w:hyperlink r:id="rId9" w:tooltip="Wikipedia" w:history="1">
         <w:r>
           <w:rPr>
             <w:rFonts w:ascii="Tele-GroteskNor" w:hAnsi="Tele-GroteskNor"/>
@@ -576,7 +625,6 @@
           </w:rPr>
           <w:t>Wikipedia</w:t>
         </w:r>
-        <w:proofErr w:type="spellEnd"/>
       </w:hyperlink>
       <w:r>
         <w:rPr>
@@ -585,7 +633,7 @@
         </w:rPr>
         <w:t xml:space="preserve"> entwickelt. MediaWiki steht unter der </w:t>
       </w:r>
-      <w:hyperlink r:id="rId11" w:tooltip="GNU General Public License" w:history="1">
+      <w:hyperlink r:id="rId10" w:tooltip="GNU General Public License" w:history="1">
         <w:r>
           <w:rPr>
             <w:rFonts w:ascii="Tele-GroteskNor" w:hAnsi="Tele-GroteskNor"/>
@@ -739,7 +787,7 @@
         </w:rPr>
         <w:tab/>
       </w:r>
-      <w:hyperlink r:id="rId12" w:history="1">
+      <w:hyperlink r:id="rId11" w:history="1">
         <w:r>
           <w:rPr>
             <w:rFonts w:ascii="Calibri" w:eastAsia="Times New Roman" w:hAnsi="Calibri" w:cs="Calibri"/>
@@ -747,7 +795,25 @@
             <w:u w:val="single"/>
             <w:lang w:eastAsia="de-DE"/>
           </w:rPr>
-          <w:t>https://www.mediawiki.org/wiki/MediaWiki/de</w:t>
+          <w:t>https://ww</w:t>
+        </w:r>
+        <w:r>
+          <w:rPr>
+            <w:rFonts w:ascii="Calibri" w:eastAsia="Times New Roman" w:hAnsi="Calibri" w:cs="Calibri"/>
+            <w:color w:val="0000FF"/>
+            <w:u w:val="single"/>
+            <w:lang w:eastAsia="de-DE"/>
+          </w:rPr>
+          <w:t>w</w:t>
+        </w:r>
+        <w:r>
+          <w:rPr>
+            <w:rFonts w:ascii="Calibri" w:eastAsia="Times New Roman" w:hAnsi="Calibri" w:cs="Calibri"/>
+            <w:color w:val="0000FF"/>
+            <w:u w:val="single"/>
+            <w:lang w:eastAsia="de-DE"/>
+          </w:rPr>
+          <w:t>.mediawiki.org/wiki/MediaWiki/de</w:t>
         </w:r>
       </w:hyperlink>
     </w:p>
@@ -806,7 +872,21 @@
         <w:rPr>
           <w:rFonts w:ascii="Tele-GroteskNor" w:hAnsi="Tele-GroteskNor"/>
         </w:rPr>
-        <w:t xml:space="preserve">Im folgenden werden noch einmal </w:t>
+        <w:t xml:space="preserve">Im </w:t>
+      </w:r>
+      <w:proofErr w:type="gramStart"/>
+      <w:r>
+        <w:rPr>
+          <w:rFonts w:ascii="Tele-GroteskNor" w:hAnsi="Tele-GroteskNor"/>
+        </w:rPr>
+        <w:t>folgenden</w:t>
+      </w:r>
+      <w:proofErr w:type="gramEnd"/>
+      <w:r>
+        <w:rPr>
+          <w:rFonts w:ascii="Tele-GroteskNor" w:hAnsi="Tele-GroteskNor"/>
+        </w:rPr>
+        <w:t xml:space="preserve"> werden noch einmal </w:t>
       </w:r>
       <w:r>
         <w:rPr>
@@ -1103,7 +1183,7 @@
         </w:rPr>
         <w:t xml:space="preserve">ndividuelle Anpassbarkeit des Erscheinungsbildes mit </w:t>
       </w:r>
-      <w:hyperlink r:id="rId13" w:tooltip="Cascading Style Sheets" w:history="1">
+      <w:hyperlink r:id="rId12" w:tooltip="Cascading Style Sheets" w:history="1">
         <w:r>
           <w:rPr>
             <w:rFonts w:ascii="Tele-GroteskNor" w:hAnsi="Tele-GroteskNor"/>
@@ -1119,7 +1199,7 @@
         </w:rPr>
         <w:t xml:space="preserve"> und der Funktion mit </w:t>
       </w:r>
-      <w:hyperlink r:id="rId14" w:tooltip="JavaScript" w:history="1">
+      <w:hyperlink r:id="rId13" w:tooltip="JavaScript" w:history="1">
         <w:r>
           <w:rPr>
             <w:rFonts w:ascii="Tele-GroteskNor" w:hAnsi="Tele-GroteskNor"/>
@@ -1135,7 +1215,7 @@
         </w:rPr>
         <w:t xml:space="preserve"> und </w:t>
       </w:r>
-      <w:hyperlink r:id="rId15" w:tooltip="JQuery" w:history="1">
+      <w:hyperlink r:id="rId14" w:tooltip="JQuery" w:history="1">
         <w:proofErr w:type="spellStart"/>
         <w:r>
           <w:rPr>
@@ -1174,7 +1254,7 @@
         </w:rPr>
         <w:t xml:space="preserve">Für eine komplette Liste aller Funktionalitäten siehe : </w:t>
       </w:r>
-      <w:hyperlink r:id="rId16" w:history="1">
+      <w:hyperlink r:id="rId15" w:history="1">
         <w:r>
           <w:rPr>
             <w:rStyle w:val="Hyperlink"/>
@@ -1247,7 +1327,7 @@
         </w:rPr>
         <w:t xml:space="preserve">MediaWiki steht unter der </w:t>
       </w:r>
-      <w:hyperlink r:id="rId17" w:tooltip="GNU General Public License" w:history="1">
+      <w:hyperlink r:id="rId16" w:tooltip="GNU General Public License" w:history="1">
         <w:r>
           <w:rPr>
             <w:rFonts w:ascii="Tele-GroteskNor" w:hAnsi="Tele-GroteskNor"/>
@@ -1293,7 +1373,6 @@
           <w:sz w:val="24"/>
         </w:rPr>
       </w:pPr>
-      <w:proofErr w:type="spellStart"/>
       <w:r>
         <w:rPr>
           <w:rFonts w:ascii="Tele-GroteskNor" w:hAnsi="Tele-GroteskNor"/>
@@ -1303,7 +1382,6 @@
         </w:rPr>
         <w:t>Performant</w:t>
       </w:r>
-      <w:proofErr w:type="spellEnd"/>
       <w:r>
         <w:rPr>
           <w:rFonts w:ascii="Tele-GroteskNor" w:hAnsi="Tele-GroteskNor"/>
@@ -1352,7 +1430,7 @@
         </w:rPr>
         <w:t xml:space="preserve"> </w:t>
       </w:r>
-      <w:hyperlink r:id="rId18" w:tooltip="m:Wikimedia servers" w:history="1">
+      <w:hyperlink r:id="rId17" w:tooltip="m:Wikimedia servers" w:history="1">
         <w:r>
           <w:rPr>
             <w:rFonts w:ascii="Tele-GroteskNor" w:hAnsi="Tele-GroteskNor"/>
@@ -1391,35 +1469,7 @@
         <w:rPr>
           <w:rFonts w:ascii="Tele-GroteskNor" w:hAnsi="Tele-GroteskNor"/>
         </w:rPr>
-        <w:t xml:space="preserve">(Als Beispiel ist hier </w:t>
-      </w:r>
-      <w:proofErr w:type="spellStart"/>
-      <w:r>
-        <w:rPr>
-          <w:rFonts w:ascii="Tele-GroteskNor" w:hAnsi="Tele-GroteskNor"/>
-        </w:rPr>
-        <w:t>Wikipedia</w:t>
-      </w:r>
-      <w:proofErr w:type="spellEnd"/>
-      <w:r>
-        <w:rPr>
-          <w:rFonts w:ascii="Tele-GroteskNor" w:hAnsi="Tele-GroteskNor"/>
-        </w:rPr>
-        <w:t xml:space="preserve"> zu nennen </w:t>
-      </w:r>
-      <w:proofErr w:type="spellStart"/>
-      <w:r>
-        <w:rPr>
-          <w:rFonts w:ascii="Tele-GroteskNor" w:hAnsi="Tele-GroteskNor"/>
-        </w:rPr>
-        <w:t>Wikipedia</w:t>
-      </w:r>
-      <w:proofErr w:type="spellEnd"/>
-      <w:r>
-        <w:rPr>
-          <w:rFonts w:ascii="Tele-GroteskNor" w:hAnsi="Tele-GroteskNor"/>
-        </w:rPr>
-        <w:t>, die Performance hängt hauptsächlich von der Anzahl der Server ab)</w:t>
+        <w:t>(Als Beispiel ist hier Wikipedia zu nennen Wikipedia, die Performance hängt hauptsächlich von der Anzahl der Server ab)</w:t>
       </w:r>
       <w:r>
         <w:rPr>
@@ -1487,9 +1537,23 @@
         <w:rPr>
           <w:rFonts w:ascii="Tele-GroteskNor" w:hAnsi="Tele-GroteskNor"/>
         </w:rPr>
-        <w:t xml:space="preserve">Auf den einzelnen Webseiten wird MediaWikis </w:t>
-      </w:r>
-      <w:hyperlink r:id="rId19" w:tooltip="de:Wikitext" w:history="1">
+        <w:t xml:space="preserve">Auf den einzelnen Webseiten wird </w:t>
+      </w:r>
+      <w:proofErr w:type="spellStart"/>
+      <w:r>
+        <w:rPr>
+          <w:rFonts w:ascii="Tele-GroteskNor" w:hAnsi="Tele-GroteskNor"/>
+        </w:rPr>
+        <w:t>MediaWikis</w:t>
+      </w:r>
+      <w:proofErr w:type="spellEnd"/>
+      <w:r>
+        <w:rPr>
+          <w:rFonts w:ascii="Tele-GroteskNor" w:hAnsi="Tele-GroteskNor"/>
+        </w:rPr>
+        <w:t xml:space="preserve"> </w:t>
+      </w:r>
+      <w:hyperlink r:id="rId18" w:tooltip="de:Wikitext" w:history="1">
         <w:proofErr w:type="spellStart"/>
         <w:r>
           <w:rPr>
@@ -1511,7 +1575,7 @@
         </w:rPr>
         <w:t xml:space="preserve"> verwendet, so dass Anwender ohne Kenntnisse von </w:t>
       </w:r>
-      <w:hyperlink r:id="rId20" w:tooltip="de:XHTML" w:history="1">
+      <w:hyperlink r:id="rId19" w:tooltip="de:XHTML" w:history="1">
         <w:r>
           <w:rPr>
             <w:rFonts w:ascii="Tele-GroteskNor" w:hAnsi="Tele-GroteskNor"/>
@@ -1525,7 +1589,7 @@
         </w:rPr>
         <w:t xml:space="preserve"> oder </w:t>
       </w:r>
-      <w:hyperlink r:id="rId21" w:tooltip="de:Cascading Style Sheets" w:history="1">
+      <w:hyperlink r:id="rId20" w:tooltip="de:Cascading Style Sheets" w:history="1">
         <w:r>
           <w:rPr>
             <w:rFonts w:ascii="Tele-GroteskNor" w:hAnsi="Tele-GroteskNor"/>
@@ -1549,6 +1613,39 @@
     <w:p>
       <w:pPr>
         <w:pStyle w:val="Listenabsatz"/>
+        <w:numPr>
+          <w:ilvl w:val="1"/>
+          <w:numId w:val="2"/>
+        </w:numPr>
+        <w:ind w:left="709"/>
+        <w:rPr>
+          <w:rFonts w:ascii="Tele-GroteskNor" w:hAnsi="Tele-GroteskNor"/>
+        </w:rPr>
+      </w:pPr>
+      <w:r>
+        <w:rPr>
+          <w:rFonts w:ascii="Tele-GroteskNor" w:hAnsi="Tele-GroteskNor"/>
+        </w:rPr>
+        <w:t xml:space="preserve">Mittels </w:t>
+      </w:r>
+      <w:proofErr w:type="spellStart"/>
+      <w:r>
+        <w:rPr>
+          <w:rFonts w:ascii="Tele-GroteskNor" w:hAnsi="Tele-GroteskNor"/>
+        </w:rPr>
+        <w:t>VisualEditor</w:t>
+      </w:r>
+      <w:proofErr w:type="spellEnd"/>
+      <w:r>
+        <w:rPr>
+          <w:rFonts w:ascii="Tele-GroteskNor" w:hAnsi="Tele-GroteskNor"/>
+        </w:rPr>
+        <w:t xml:space="preserve"> Add-On ist ein „Word-ähnliches“ erstellen und bearbeiten von Text in einem WYSIWYG Editor möglich</w:t>
+      </w:r>
+    </w:p>
+    <w:p>
+      <w:pPr>
+        <w:pStyle w:val="Listenabsatz"/>
         <w:ind w:left="709"/>
         <w:rPr>
           <w:rFonts w:ascii="Tele-GroteskNor" w:hAnsi="Tele-GroteskNor"/>
@@ -1577,7 +1674,25 @@
           <w:color w:val="000000" w:themeColor="text1"/>
           <w:sz w:val="24"/>
         </w:rPr>
-        <w:t>Unterstützt die restlichen Applikationsmodule</w:t>
+        <w:t xml:space="preserve">Unterstützt die </w:t>
+      </w:r>
+      <w:r>
+        <w:rPr>
+          <w:rFonts w:ascii="Tele-GroteskNor" w:hAnsi="Tele-GroteskNor"/>
+          <w:b/>
+          <w:color w:val="000000" w:themeColor="text1"/>
+          <w:sz w:val="24"/>
+        </w:rPr>
+        <w:t>weiteren</w:t>
+      </w:r>
+      <w:r>
+        <w:rPr>
+          <w:rFonts w:ascii="Tele-GroteskNor" w:hAnsi="Tele-GroteskNor"/>
+          <w:b/>
+          <w:color w:val="000000" w:themeColor="text1"/>
+          <w:sz w:val="24"/>
+        </w:rPr>
+        <w:t xml:space="preserve"> Applikationsmodule</w:t>
       </w:r>
     </w:p>
     <w:p>
@@ -1598,7 +1713,7 @@
         </w:rPr>
         <w:t xml:space="preserve">Zum Speichern der Inhalte wird das </w:t>
       </w:r>
-      <w:hyperlink r:id="rId22" w:tooltip="Relationale Datenbank" w:history="1">
+      <w:hyperlink r:id="rId21" w:tooltip="Relationale Datenbank" w:history="1">
         <w:r>
           <w:rPr>
             <w:rFonts w:ascii="Tele-GroteskNor" w:hAnsi="Tele-GroteskNor"/>
@@ -1612,15 +1727,13 @@
         </w:rPr>
         <w:t xml:space="preserve"> </w:t>
       </w:r>
-      <w:hyperlink r:id="rId23" w:tooltip="MySQL" w:history="1">
-        <w:proofErr w:type="spellStart"/>
+      <w:hyperlink r:id="rId22" w:tooltip="MySQL" w:history="1">
         <w:r>
           <w:rPr>
             <w:rFonts w:ascii="Tele-GroteskNor" w:hAnsi="Tele-GroteskNor"/>
           </w:rPr>
           <w:t>MySQL</w:t>
         </w:r>
-        <w:proofErr w:type="spellEnd"/>
       </w:hyperlink>
       <w:r>
         <w:rPr>
@@ -1628,7 +1741,7 @@
         </w:rPr>
         <w:t xml:space="preserve"> oder </w:t>
       </w:r>
-      <w:hyperlink r:id="rId24" w:tooltip="MariaDB" w:history="1">
+      <w:hyperlink r:id="rId23" w:tooltip="MariaDB" w:history="1">
         <w:proofErr w:type="spellStart"/>
         <w:r>
           <w:rPr>
@@ -1667,21 +1780,7 @@
         <w:rPr>
           <w:rFonts w:ascii="Tele-GroteskNor" w:hAnsi="Tele-GroteskNor"/>
         </w:rPr>
-        <w:t xml:space="preserve">Einfache OSM-Integration (ausführlich auf der </w:t>
-      </w:r>
-      <w:proofErr w:type="spellStart"/>
-      <w:r>
-        <w:rPr>
-          <w:rFonts w:ascii="Tele-GroteskNor" w:hAnsi="Tele-GroteskNor"/>
-        </w:rPr>
-        <w:t>Wikimedia</w:t>
-      </w:r>
-      <w:proofErr w:type="spellEnd"/>
-      <w:r>
-        <w:rPr>
-          <w:rFonts w:ascii="Tele-GroteskNor" w:hAnsi="Tele-GroteskNor"/>
-        </w:rPr>
-        <w:t>-Seite beschrieben)</w:t>
+        <w:t>Einfache OSM-Integration (ausführlich auf der Wikimedia-Seite beschrieben)</w:t>
       </w:r>
       <w:r>
         <w:rPr>
@@ -1833,7 +1932,7 @@
         <w:rPr>
           <w:rFonts w:ascii="Tele-GroteskNor" w:hAnsi="Tele-GroteskNor"/>
         </w:rPr>
-        <w:t>Wikimedia</w:t>
+        <w:t>MediaWiki</w:t>
       </w:r>
       <w:proofErr w:type="spellEnd"/>
       <w:r>
@@ -1858,40 +1957,26 @@
         <w:rPr>
           <w:rFonts w:ascii="Tele-GroteskNor" w:hAnsi="Tele-GroteskNor"/>
         </w:rPr>
-        <w:t xml:space="preserve">Grundlage von </w:t>
+        <w:t>Grundlage von Wikipedia ist,</w:t>
+      </w:r>
+      <w:r>
+        <w:rPr>
+          <w:rFonts w:ascii="Tele-GroteskNor" w:hAnsi="Tele-GroteskNor"/>
+        </w:rPr>
+        <w:t xml:space="preserve"> </w:t>
+      </w:r>
+      <w:r>
+        <w:rPr>
+          <w:rFonts w:ascii="Tele-GroteskNor" w:hAnsi="Tele-GroteskNor"/>
+        </w:rPr>
+        <w:t xml:space="preserve">ist aktuell nicht davon auszugehen, dass die Arbeit an </w:t>
       </w:r>
       <w:proofErr w:type="spellStart"/>
       <w:r>
         <w:rPr>
           <w:rFonts w:ascii="Tele-GroteskNor" w:hAnsi="Tele-GroteskNor"/>
         </w:rPr>
-        <w:t>Wikipedia</w:t>
-      </w:r>
-      <w:proofErr w:type="spellEnd"/>
-      <w:r>
-        <w:rPr>
-          <w:rFonts w:ascii="Tele-GroteskNor" w:hAnsi="Tele-GroteskNor"/>
-        </w:rPr>
-        <w:t xml:space="preserve"> ist,</w:t>
-      </w:r>
-      <w:r>
-        <w:rPr>
-          <w:rFonts w:ascii="Tele-GroteskNor" w:hAnsi="Tele-GroteskNor"/>
-        </w:rPr>
-        <w:t xml:space="preserve"> </w:t>
-      </w:r>
-      <w:r>
-        <w:rPr>
-          <w:rFonts w:ascii="Tele-GroteskNor" w:hAnsi="Tele-GroteskNor"/>
-        </w:rPr>
-        <w:t xml:space="preserve">ist aktuell nicht davon auszugehen, dass die Arbeit an </w:t>
-      </w:r>
-      <w:proofErr w:type="spellStart"/>
-      <w:r>
-        <w:rPr>
-          <w:rFonts w:ascii="Tele-GroteskNor" w:hAnsi="Tele-GroteskNor"/>
-        </w:rPr>
-        <w:t>Wikimedia</w:t>
+        <w:t>MediaWiki</w:t>
       </w:r>
       <w:proofErr w:type="spellEnd"/>
       <w:r>
@@ -1919,25 +2004,43 @@
           <w:rFonts w:ascii="Tele-GroteskNor" w:hAnsi="Tele-GroteskNor"/>
         </w:rPr>
       </w:pPr>
+      <w:r>
+        <w:rPr>
+          <w:rFonts w:ascii="Tele-GroteskNor" w:hAnsi="Tele-GroteskNor"/>
+        </w:rPr>
+        <w:t>Wikimedia verfügt über eine sehr aktive, weltumspannende Community</w:t>
+      </w:r>
+      <w:r>
+        <w:rPr>
+          <w:rFonts w:ascii="Tele-GroteskNor" w:hAnsi="Tele-GroteskNor"/>
+        </w:rPr>
+        <w:t>, die sich um regelmäßige Upd</w:t>
+      </w:r>
+      <w:r>
+        <w:rPr>
+          <w:rFonts w:ascii="Tele-GroteskNor" w:hAnsi="Tele-GroteskNor"/>
+        </w:rPr>
+        <w:t>ates und Verbesserungen bemüht</w:t>
+      </w:r>
+      <w:r>
+        <w:rPr>
+          <w:rFonts w:ascii="Tele-GroteskNor" w:hAnsi="Tele-GroteskNor"/>
+        </w:rPr>
+        <w:t xml:space="preserve"> und Anpassung an neuen </w:t>
+      </w:r>
       <w:proofErr w:type="spellStart"/>
       <w:r>
         <w:rPr>
           <w:rFonts w:ascii="Tele-GroteskNor" w:hAnsi="Tele-GroteskNor"/>
         </w:rPr>
-        <w:t>Wikimedia</w:t>
+        <w:t>Standarts</w:t>
       </w:r>
       <w:proofErr w:type="spellEnd"/>
       <w:r>
         <w:rPr>
           <w:rFonts w:ascii="Tele-GroteskNor" w:hAnsi="Tele-GroteskNor"/>
         </w:rPr>
-        <w:t xml:space="preserve"> verfügt über eine sehr aktive, weltumspannende Community</w:t>
-      </w:r>
-      <w:r>
-        <w:rPr>
-          <w:rFonts w:ascii="Tele-GroteskNor" w:hAnsi="Tele-GroteskNor"/>
-        </w:rPr>
-        <w:t>, die sich um regelmäßige Updates und Verbesserungen bemüht,  und Anpassung an neuen Standarts oder Technologien vornimmt</w:t>
+        <w:t xml:space="preserve"> oder Technologien vornimmt</w:t>
       </w:r>
       <w:r>
         <w:rPr>
@@ -1948,71 +2051,47 @@
     </w:p>
     <w:p>
       <w:pPr>
-        <w:ind w:left="349"/>
-        <w:rPr>
-          <w:rFonts w:ascii="Tele-GroteskNor" w:hAnsi="Tele-GroteskNor"/>
-        </w:rPr>
-      </w:pPr>
-    </w:p>
-    <w:p>
-      <w:pPr>
-        <w:ind w:left="349"/>
-        <w:rPr>
-          <w:rFonts w:ascii="Tele-GroteskNor" w:hAnsi="Tele-GroteskNor"/>
-        </w:rPr>
-      </w:pPr>
-    </w:p>
-    <w:p>
-      <w:pPr>
-        <w:rPr>
-          <w:rFonts w:ascii="Tele-GroteskNor" w:hAnsi="Tele-GroteskNor"/>
-        </w:rPr>
-      </w:pPr>
-    </w:p>
-    <w:p>
-      <w:pPr>
-        <w:rPr>
-          <w:rFonts w:ascii="Tele-GroteskNor" w:hAnsi="Tele-GroteskNor"/>
-          <w:b/>
-          <w:sz w:val="28"/>
-          <w:u w:val="single"/>
-        </w:rPr>
-      </w:pPr>
-      <w:r>
-        <w:rPr>
-          <w:rFonts w:ascii="Tele-GroteskNor" w:hAnsi="Tele-GroteskNor"/>
-          <w:b/>
-          <w:sz w:val="28"/>
-          <w:u w:val="single"/>
-        </w:rPr>
-        <w:t xml:space="preserve">(Bekannte) </w:t>
-      </w:r>
-      <w:r>
-        <w:rPr>
-          <w:rFonts w:ascii="Tele-GroteskNor" w:hAnsi="Tele-GroteskNor"/>
-          <w:b/>
-          <w:sz w:val="28"/>
-          <w:u w:val="single"/>
-        </w:rPr>
-        <w:t xml:space="preserve">Nachteile von </w:t>
-      </w:r>
-      <w:proofErr w:type="spellStart"/>
-      <w:r>
-        <w:rPr>
-          <w:rFonts w:ascii="Tele-GroteskNor" w:hAnsi="Tele-GroteskNor"/>
-          <w:b/>
-          <w:sz w:val="28"/>
-          <w:u w:val="single"/>
-        </w:rPr>
-        <w:t>Wikimedia</w:t>
-      </w:r>
-      <w:proofErr w:type="spellEnd"/>
-      <w:r>
-        <w:rPr>
-          <w:rFonts w:ascii="Tele-GroteskNor" w:hAnsi="Tele-GroteskNor"/>
-          <w:b/>
-          <w:sz w:val="28"/>
-          <w:u w:val="single"/>
+        <w:pStyle w:val="Listenabsatz"/>
+        <w:ind w:left="426"/>
+        <w:rPr>
+          <w:rFonts w:ascii="Tele-GroteskNor" w:hAnsi="Tele-GroteskNor"/>
+          <w:b/>
+          <w:color w:val="000000" w:themeColor="text1"/>
+          <w:sz w:val="24"/>
+        </w:rPr>
+      </w:pPr>
+    </w:p>
+    <w:p>
+      <w:pPr>
+        <w:pStyle w:val="Listenabsatz"/>
+        <w:numPr>
+          <w:ilvl w:val="0"/>
+          <w:numId w:val="2"/>
+        </w:numPr>
+        <w:ind w:left="426"/>
+        <w:rPr>
+          <w:rFonts w:ascii="Tele-GroteskNor" w:hAnsi="Tele-GroteskNor"/>
+          <w:b/>
+          <w:color w:val="000000" w:themeColor="text1"/>
+          <w:sz w:val="24"/>
+        </w:rPr>
+      </w:pPr>
+      <w:r>
+        <w:rPr>
+          <w:rFonts w:ascii="Tele-GroteskNor" w:hAnsi="Tele-GroteskNor"/>
+          <w:b/>
+          <w:color w:val="000000" w:themeColor="text1"/>
+          <w:sz w:val="24"/>
+        </w:rPr>
+        <w:lastRenderedPageBreak/>
+        <w:t>Dezentralität der Inhaltserstellung und -aktualisierung</w:t>
+      </w:r>
+      <w:r>
+        <w:rPr>
+          <w:rFonts w:ascii="Tele-GroteskNor" w:hAnsi="Tele-GroteskNor"/>
+          <w:b/>
+          <w:color w:val="000000" w:themeColor="text1"/>
+          <w:sz w:val="24"/>
         </w:rPr>
         <w:t>:</w:t>
       </w:r>
@@ -2029,11 +2108,82 @@
           <w:rFonts w:ascii="Tele-GroteskNor" w:hAnsi="Tele-GroteskNor"/>
         </w:rPr>
       </w:pPr>
-      <w:r>
-        <w:rPr>
-          <w:rFonts w:ascii="Tele-GroteskNor" w:hAnsi="Tele-GroteskNor"/>
-        </w:rPr>
-        <w:t>Weil es für offene Inhalte entwickelt ist, ist es oft nicht passend für Anwendungen, bei denen man den Zugang zu Teilen des Wikis beschränken will.</w:t>
+      <w:proofErr w:type="spellStart"/>
+      <w:r>
+        <w:rPr>
+          <w:rFonts w:ascii="Tele-GroteskNor" w:hAnsi="Tele-GroteskNor"/>
+        </w:rPr>
+        <w:t>MediaWiki</w:t>
+      </w:r>
+      <w:proofErr w:type="spellEnd"/>
+      <w:r>
+        <w:rPr>
+          <w:rFonts w:ascii="Tele-GroteskNor" w:hAnsi="Tele-GroteskNor"/>
+        </w:rPr>
+        <w:t xml:space="preserve"> wurde mit dem Ziel entwickelt, eine möglichst offene und dezentrale Inhaltserstellung und Inhaltsaktualisierung ohne Kontrollverlust oder Qualitätsverlust </w:t>
+      </w:r>
+      <w:r>
+        <w:rPr>
+          <w:rFonts w:ascii="Tele-GroteskNor" w:hAnsi="Tele-GroteskNor"/>
+        </w:rPr>
+        <w:t>zu ermöglichen. Dies entspricht weitgehend unseren Anforderungen und Zielen.</w:t>
+      </w:r>
+      <w:bookmarkStart w:id="0" w:name="_GoBack"/>
+      <w:bookmarkEnd w:id="0"/>
+    </w:p>
+    <w:p>
+      <w:pPr>
+        <w:rPr>
+          <w:rFonts w:ascii="Tele-GroteskNor" w:hAnsi="Tele-GroteskNor"/>
+        </w:rPr>
+      </w:pPr>
+    </w:p>
+    <w:p>
+      <w:pPr>
+        <w:rPr>
+          <w:rFonts w:ascii="Tele-GroteskNor" w:hAnsi="Tele-GroteskNor"/>
+          <w:b/>
+          <w:sz w:val="28"/>
+          <w:u w:val="single"/>
+        </w:rPr>
+      </w:pPr>
+      <w:r>
+        <w:rPr>
+          <w:rFonts w:ascii="Tele-GroteskNor" w:hAnsi="Tele-GroteskNor"/>
+          <w:b/>
+          <w:sz w:val="28"/>
+          <w:u w:val="single"/>
+        </w:rPr>
+        <w:t xml:space="preserve">(Bekannte) </w:t>
+      </w:r>
+      <w:r>
+        <w:rPr>
+          <w:rFonts w:ascii="Tele-GroteskNor" w:hAnsi="Tele-GroteskNor"/>
+          <w:b/>
+          <w:sz w:val="28"/>
+          <w:u w:val="single"/>
+        </w:rPr>
+        <w:t xml:space="preserve">Nachteile von </w:t>
+      </w:r>
+      <w:proofErr w:type="spellStart"/>
+      <w:r>
+        <w:rPr>
+          <w:rFonts w:ascii="Tele-GroteskNor" w:hAnsi="Tele-GroteskNor"/>
+          <w:b/>
+          <w:sz w:val="28"/>
+          <w:u w:val="single"/>
+        </w:rPr>
+        <w:t>MediaWiki</w:t>
+      </w:r>
+      <w:proofErr w:type="spellEnd"/>
+      <w:r>
+        <w:rPr>
+          <w:rFonts w:ascii="Tele-GroteskNor" w:hAnsi="Tele-GroteskNor"/>
+          <w:b/>
+          <w:sz w:val="28"/>
+          <w:u w:val="single"/>
+        </w:rPr>
+        <w:t>:</w:t>
       </w:r>
     </w:p>
     <w:p>
@@ -2046,28 +2196,25 @@
         <w:ind w:left="709"/>
         <w:rPr>
           <w:rFonts w:ascii="Tele-GroteskNor" w:hAnsi="Tele-GroteskNor"/>
-          <w:color w:val="000000" w:themeColor="text1"/>
-        </w:rPr>
-      </w:pPr>
-      <w:r>
-        <w:rPr>
-          <w:rFonts w:ascii="Tele-GroteskNor" w:hAnsi="Tele-GroteskNor"/>
-        </w:rPr>
-        <w:t xml:space="preserve">Media Wiki wurde für </w:t>
-      </w:r>
-      <w:proofErr w:type="spellStart"/>
-      <w:r>
-        <w:rPr>
-          <w:rFonts w:ascii="Tele-GroteskNor" w:hAnsi="Tele-GroteskNor"/>
-        </w:rPr>
-        <w:t>Websiten</w:t>
-      </w:r>
-      <w:proofErr w:type="spellEnd"/>
-      <w:r>
-        <w:rPr>
-          <w:rFonts w:ascii="Tele-GroteskNor" w:hAnsi="Tele-GroteskNor"/>
-        </w:rPr>
-        <w:t xml:space="preserve"> mit hohen Abrufzahlen entwickelt und optimiert und ist daher evtl. nicht für kleinere Seiten geeignet, für die der Festplattenspeicher oder der Hauptspeicher ein stärkere Limitierung bewirken als die Bandbreite.</w:t>
+        </w:rPr>
+      </w:pPr>
+      <w:r>
+        <w:rPr>
+          <w:rFonts w:ascii="Tele-GroteskNor" w:hAnsi="Tele-GroteskNor"/>
+        </w:rPr>
+        <w:t xml:space="preserve">Weil es für offene Inhalte entwickelt ist, ist es </w:t>
+      </w:r>
+      <w:r>
+        <w:rPr>
+          <w:rFonts w:ascii="Tele-GroteskNor" w:hAnsi="Tele-GroteskNor"/>
+        </w:rPr>
+        <w:t>mit Standardkonfiguration</w:t>
+      </w:r>
+      <w:r>
+        <w:rPr>
+          <w:rFonts w:ascii="Tele-GroteskNor" w:hAnsi="Tele-GroteskNor"/>
+        </w:rPr>
+        <w:t xml:space="preserve"> nicht passend für Anwendungen, bei denen man den Zugang zu Teilen des Wikis beschränken will.</w:t>
       </w:r>
     </w:p>
     <w:p>
@@ -2080,19 +2227,153 @@
         <w:ind w:left="709"/>
         <w:rPr>
           <w:rFonts w:ascii="Tele-GroteskNor" w:hAnsi="Tele-GroteskNor"/>
-        </w:rPr>
-      </w:pPr>
-      <w:r>
-        <w:rPr>
-          <w:rFonts w:ascii="Tele-GroteskNor" w:hAnsi="Tele-GroteskNor"/>
-        </w:rPr>
-        <w:t>MediaWiki ist keine typische Forum- (BBS-) oder Blog-Software</w:t>
+          <w:color w:val="000000" w:themeColor="text1"/>
+        </w:rPr>
+      </w:pPr>
+      <w:r>
+        <w:rPr>
+          <w:rFonts w:ascii="Tele-GroteskNor" w:hAnsi="Tele-GroteskNor"/>
+        </w:rPr>
+        <w:t>Media Wiki wurde für Websites</w:t>
+      </w:r>
+      <w:r>
+        <w:rPr>
+          <w:rFonts w:ascii="Tele-GroteskNor" w:hAnsi="Tele-GroteskNor"/>
+        </w:rPr>
+        <w:t xml:space="preserve"> mit hohen Abrufzahlen entwickelt u</w:t>
+      </w:r>
+      <w:r>
+        <w:rPr>
+          <w:rFonts w:ascii="Tele-GroteskNor" w:hAnsi="Tele-GroteskNor"/>
+        </w:rPr>
+        <w:t>nd optimiert, und ist daher eventuell</w:t>
+      </w:r>
+      <w:r>
+        <w:rPr>
+          <w:rFonts w:ascii="Tele-GroteskNor" w:hAnsi="Tele-GroteskNor"/>
+        </w:rPr>
+        <w:t xml:space="preserve"> nicht für kleinere Seiten geeignet, für die der Festplattenspe</w:t>
+      </w:r>
+      <w:r>
+        <w:rPr>
+          <w:rFonts w:ascii="Tele-GroteskNor" w:hAnsi="Tele-GroteskNor"/>
+        </w:rPr>
+        <w:t>icher oder der Hauptspeicher eines einzelnen Servers eher die begrenzenden Faktoren sind</w:t>
+      </w:r>
+      <w:r>
+        <w:rPr>
+          <w:rFonts w:ascii="Tele-GroteskNor" w:hAnsi="Tele-GroteskNor"/>
+        </w:rPr>
+        <w:t xml:space="preserve"> als die Bandbreite.</w:t>
+      </w:r>
+    </w:p>
+    <w:p>
+      <w:pPr>
+        <w:pStyle w:val="Listenabsatz"/>
+        <w:numPr>
+          <w:ilvl w:val="1"/>
+          <w:numId w:val="2"/>
+        </w:numPr>
+        <w:ind w:left="709"/>
+        <w:rPr>
+          <w:rFonts w:ascii="Tele-GroteskNor" w:hAnsi="Tele-GroteskNor"/>
+        </w:rPr>
+      </w:pPr>
+      <w:r>
+        <w:rPr>
+          <w:rFonts w:ascii="Tele-GroteskNor" w:hAnsi="Tele-GroteskNor"/>
+        </w:rPr>
+        <w:t xml:space="preserve">MediaWiki </w:t>
+      </w:r>
+      <w:r>
+        <w:rPr>
+          <w:rFonts w:ascii="Tele-GroteskNor" w:hAnsi="Tele-GroteskNor"/>
+        </w:rPr>
+        <w:t>ist keine typische Forum-, Content-Management-</w:t>
+      </w:r>
+      <w:r>
+        <w:rPr>
+          <w:rFonts w:ascii="Tele-GroteskNor" w:hAnsi="Tele-GroteskNor"/>
+        </w:rPr>
+        <w:t xml:space="preserve"> oder Blog-Software</w:t>
+      </w:r>
+      <w:r>
+        <w:rPr>
+          <w:rFonts w:ascii="Tele-GroteskNor" w:hAnsi="Tele-GroteskNor"/>
+        </w:rPr>
+        <w:t xml:space="preserve"> und eignet sich nur sehr begrenzt für Nachrichtenportale</w:t>
       </w:r>
       <w:r>
         <w:rPr>
           <w:rFonts w:ascii="Tele-GroteskNor" w:hAnsi="Tele-GroteskNor"/>
         </w:rPr>
         <w:t>.</w:t>
+      </w:r>
+    </w:p>
+    <w:p>
+      <w:pPr>
+        <w:pStyle w:val="Listenabsatz"/>
+        <w:numPr>
+          <w:ilvl w:val="1"/>
+          <w:numId w:val="2"/>
+        </w:numPr>
+        <w:ind w:left="709"/>
+        <w:rPr>
+          <w:rFonts w:ascii="Tele-GroteskNor" w:hAnsi="Tele-GroteskNor"/>
+        </w:rPr>
+      </w:pPr>
+      <w:r>
+        <w:rPr>
+          <w:rFonts w:ascii="Tele-GroteskNor" w:hAnsi="Tele-GroteskNor"/>
+        </w:rPr>
+        <w:t xml:space="preserve">Da die Entwicklercommunity seitens Wikimedia hauptsächlich für das Wikipedia-Projekt arbeitet, ist nur sehr begrenzter Support für Installationen mit älteren </w:t>
+      </w:r>
+      <w:proofErr w:type="spellStart"/>
+      <w:r>
+        <w:rPr>
+          <w:rFonts w:ascii="Tele-GroteskNor" w:hAnsi="Tele-GroteskNor"/>
+        </w:rPr>
+        <w:t>MediaWiki</w:t>
+      </w:r>
+      <w:proofErr w:type="spellEnd"/>
+      <w:r>
+        <w:rPr>
+          <w:rFonts w:ascii="Tele-GroteskNor" w:hAnsi="Tele-GroteskNor"/>
+        </w:rPr>
+        <w:t>-Versionen verfügbar und Patches werden oft nur für zur Wikipedia passende Anwendungsfälle getestet.</w:t>
+      </w:r>
+    </w:p>
+    <w:p>
+      <w:pPr>
+        <w:pStyle w:val="Listenabsatz"/>
+        <w:numPr>
+          <w:ilvl w:val="1"/>
+          <w:numId w:val="2"/>
+        </w:numPr>
+        <w:ind w:left="709"/>
+        <w:rPr>
+          <w:rFonts w:ascii="Tele-GroteskNor" w:hAnsi="Tele-GroteskNor"/>
+        </w:rPr>
+      </w:pPr>
+      <w:r>
+        <w:rPr>
+          <w:rFonts w:ascii="Tele-GroteskNor" w:hAnsi="Tele-GroteskNor"/>
+        </w:rPr>
+        <w:t xml:space="preserve">Der Betrieb eines eigenen </w:t>
+      </w:r>
+      <w:proofErr w:type="spellStart"/>
+      <w:r>
+        <w:rPr>
+          <w:rFonts w:ascii="Tele-GroteskNor" w:hAnsi="Tele-GroteskNor"/>
+        </w:rPr>
+        <w:t>MediaWiki</w:t>
+      </w:r>
+      <w:proofErr w:type="spellEnd"/>
+      <w:r>
+        <w:rPr>
+          <w:rFonts w:ascii="Tele-GroteskNor" w:hAnsi="Tele-GroteskNor"/>
+        </w:rPr>
+        <w:t xml:space="preserve"> benötigt regelmäßige Wartung und sowohl administrative Tätigkeiten als auch Moderatorentätigkeiten.</w:t>
       </w:r>
     </w:p>
     <w:p>
@@ -2128,8 +2409,8 @@
 </file>
 
 <file path=word/numbering.xml><?xml version="1.0" encoding="utf-8"?>
-<w:numbering xmlns:ve="http://schemas.openxmlformats.org/markup-compatibility/2006" xmlns:o="urn:schemas-microsoft-com:office:office" xmlns:r="http://schemas.openxmlformats.org/officeDocument/2006/relationships" xmlns:m="http://schemas.openxmlformats.org/officeDocument/2006/math" xmlns:v="urn:schemas-microsoft-com:vml" xmlns:wp="http://schemas.openxmlformats.org/drawingml/2006/wordprocessingDrawing" xmlns:w10="urn:schemas-microsoft-com:office:word" xmlns:w="http://schemas.openxmlformats.org/wordprocessingml/2006/main" xmlns:wne="http://schemas.microsoft.com/office/word/2006/wordml">
-  <w:abstractNum w:abstractNumId="0">
+<w:numbering xmlns:wpc="http://schemas.microsoft.com/office/word/2010/wordprocessingCanvas" xmlns:mc="http://schemas.openxmlformats.org/markup-compatibility/2006" xmlns:o="urn:schemas-microsoft-com:office:office" xmlns:r="http://schemas.openxmlformats.org/officeDocument/2006/relationships" xmlns:m="http://schemas.openxmlformats.org/officeDocument/2006/math" xmlns:v="urn:schemas-microsoft-com:vml" xmlns:wp14="http://schemas.microsoft.com/office/word/2010/wordprocessingDrawing" xmlns:wp="http://schemas.openxmlformats.org/drawingml/2006/wordprocessingDrawing" xmlns:w10="urn:schemas-microsoft-com:office:word" xmlns:w="http://schemas.openxmlformats.org/wordprocessingml/2006/main" xmlns:w14="http://schemas.microsoft.com/office/word/2010/wordml" xmlns:w15="http://schemas.microsoft.com/office/word/2012/wordml" xmlns:wpg="http://schemas.microsoft.com/office/word/2010/wordprocessingGroup" xmlns:wpi="http://schemas.microsoft.com/office/word/2010/wordprocessingInk" xmlns:wne="http://schemas.microsoft.com/office/word/2006/wordml" xmlns:wps="http://schemas.microsoft.com/office/word/2010/wordprocessingShape" mc:Ignorable="w14 w15 wp14">
+  <w:abstractNum w:abstractNumId="0" w15:restartNumberingAfterBreak="0">
     <w:nsid w:val="40F9626E"/>
     <w:multiLevelType w:val="hybridMultilevel"/>
     <w:tmpl w:val="06789526"/>
@@ -2243,7 +2524,7 @@
       </w:rPr>
     </w:lvl>
   </w:abstractNum>
-  <w:abstractNum w:abstractNumId="1">
+  <w:abstractNum w:abstractNumId="1" w15:restartNumberingAfterBreak="0">
     <w:nsid w:val="531C15BF"/>
     <w:multiLevelType w:val="hybridMultilevel"/>
     <w:tmpl w:val="0BAE8566"/>
@@ -2358,7 +2639,7 @@
       </w:rPr>
     </w:lvl>
   </w:abstractNum>
-  <w:abstractNum w:abstractNumId="2">
+  <w:abstractNum w:abstractNumId="2" w15:restartNumberingAfterBreak="0">
     <w:nsid w:val="74E957D1"/>
     <w:multiLevelType w:val="hybridMultilevel"/>
     <w:tmpl w:val="808C2244"/>
@@ -2460,7 +2741,7 @@
 </file>
 
 <file path=word/styles.xml><?xml version="1.0" encoding="utf-8"?>
-<w:styles xmlns:r="http://schemas.openxmlformats.org/officeDocument/2006/relationships" xmlns:w="http://schemas.openxmlformats.org/wordprocessingml/2006/main">
+<w:styles xmlns:mc="http://schemas.openxmlformats.org/markup-compatibility/2006" xmlns:r="http://schemas.openxmlformats.org/officeDocument/2006/relationships" xmlns:w="http://schemas.openxmlformats.org/wordprocessingml/2006/main" xmlns:w14="http://schemas.microsoft.com/office/word/2010/wordml" xmlns:w15="http://schemas.microsoft.com/office/word/2012/wordml" mc:Ignorable="w14 w15">
   <w:docDefaults>
     <w:rPrDefault>
       <w:rPr>
@@ -2476,144 +2757,378 @@
       </w:pPr>
     </w:pPrDefault>
   </w:docDefaults>
-  <w:latentStyles w:defLockedState="0" w:defUIPriority="99" w:defSemiHidden="1" w:defUnhideWhenUsed="1" w:defQFormat="0" w:count="267">
-    <w:lsdException w:name="Normal" w:semiHidden="0" w:uiPriority="0" w:unhideWhenUsed="0" w:qFormat="1"/>
-    <w:lsdException w:name="heading 1" w:semiHidden="0" w:uiPriority="9" w:unhideWhenUsed="0" w:qFormat="1"/>
-    <w:lsdException w:name="heading 2" w:uiPriority="9" w:qFormat="1"/>
-    <w:lsdException w:name="heading 3" w:uiPriority="9" w:qFormat="1"/>
-    <w:lsdException w:name="heading 4" w:uiPriority="9" w:qFormat="1"/>
-    <w:lsdException w:name="heading 5" w:uiPriority="9" w:qFormat="1"/>
-    <w:lsdException w:name="heading 6" w:uiPriority="9" w:qFormat="1"/>
-    <w:lsdException w:name="heading 7" w:uiPriority="9" w:qFormat="1"/>
-    <w:lsdException w:name="heading 8" w:uiPriority="9" w:qFormat="1"/>
-    <w:lsdException w:name="heading 9" w:uiPriority="9" w:qFormat="1"/>
-    <w:lsdException w:name="toc 1" w:uiPriority="39"/>
-    <w:lsdException w:name="toc 2" w:uiPriority="39"/>
-    <w:lsdException w:name="toc 3" w:uiPriority="39"/>
-    <w:lsdException w:name="toc 4" w:uiPriority="39"/>
-    <w:lsdException w:name="toc 5" w:uiPriority="39"/>
-    <w:lsdException w:name="toc 6" w:uiPriority="39"/>
-    <w:lsdException w:name="toc 7" w:uiPriority="39"/>
-    <w:lsdException w:name="toc 8" w:uiPriority="39"/>
-    <w:lsdException w:name="toc 9" w:uiPriority="39"/>
-    <w:lsdException w:name="caption" w:uiPriority="35" w:qFormat="1"/>
-    <w:lsdException w:name="Title" w:semiHidden="0" w:uiPriority="10" w:unhideWhenUsed="0" w:qFormat="1"/>
-    <w:lsdException w:name="Default Paragraph Font" w:uiPriority="1"/>
-    <w:lsdException w:name="Subtitle" w:semiHidden="0" w:uiPriority="11" w:unhideWhenUsed="0" w:qFormat="1"/>
-    <w:lsdException w:name="Strong" w:semiHidden="0" w:uiPriority="22" w:unhideWhenUsed="0" w:qFormat="1"/>
-    <w:lsdException w:name="Emphasis" w:semiHidden="0" w:uiPriority="20" w:unhideWhenUsed="0" w:qFormat="1"/>
-    <w:lsdException w:name="Table Grid" w:semiHidden="0" w:uiPriority="59" w:unhideWhenUsed="0"/>
-    <w:lsdException w:name="Placeholder Text" w:unhideWhenUsed="0"/>
-    <w:lsdException w:name="No Spacing" w:semiHidden="0" w:uiPriority="1" w:unhideWhenUsed="0" w:qFormat="1"/>
-    <w:lsdException w:name="Light Shading" w:semiHidden="0" w:uiPriority="60" w:unhideWhenUsed="0"/>
-    <w:lsdException w:name="Light List" w:semiHidden="0" w:uiPriority="61" w:unhideWhenUsed="0"/>
-    <w:lsdException w:name="Light Grid" w:semiHidden="0" w:uiPriority="62" w:unhideWhenUsed="0"/>
-    <w:lsdException w:name="Medium Shading 1" w:semiHidden="0" w:uiPriority="63" w:unhideWhenUsed="0"/>
-    <w:lsdException w:name="Medium Shading 2" w:semiHidden="0" w:uiPriority="64" w:unhideWhenUsed="0"/>
-    <w:lsdException w:name="Medium List 1" w:semiHidden="0" w:uiPriority="65" w:unhideWhenUsed="0"/>
-    <w:lsdException w:name="Medium List 2" w:semiHidden="0" w:uiPriority="66" w:unhideWhenUsed="0"/>
-    <w:lsdException w:name="Medium Grid 1" w:semiHidden="0" w:uiPriority="67" w:unhideWhenUsed="0"/>
-    <w:lsdException w:name="Medium Grid 2" w:semiHidden="0" w:uiPriority="68" w:unhideWhenUsed="0"/>
-    <w:lsdException w:name="Medium Grid 3" w:semiHidden="0" w:uiPriority="69" w:unhideWhenUsed="0"/>
-    <w:lsdException w:name="Dark List" w:semiHidden="0" w:uiPriority="70" w:unhideWhenUsed="0"/>
-    <w:lsdException w:name="Colorful Shading" w:semiHidden="0" w:uiPriority="71" w:unhideWhenUsed="0"/>
-    <w:lsdException w:name="Colorful List" w:semiHidden="0" w:uiPriority="72" w:unhideWhenUsed="0"/>
-    <w:lsdException w:name="Colorful Grid" w:semiHidden="0" w:uiPriority="73" w:unhideWhenUsed="0"/>
-    <w:lsdException w:name="Light Shading Accent 1" w:semiHidden="0" w:uiPriority="60" w:unhideWhenUsed="0"/>
-    <w:lsdException w:name="Light List Accent 1" w:semiHidden="0" w:uiPriority="61" w:unhideWhenUsed="0"/>
-    <w:lsdException w:name="Light Grid Accent 1" w:semiHidden="0" w:uiPriority="62" w:unhideWhenUsed="0"/>
-    <w:lsdException w:name="Medium Shading 1 Accent 1" w:semiHidden="0" w:uiPriority="63" w:unhideWhenUsed="0"/>
-    <w:lsdException w:name="Medium Shading 2 Accent 1" w:semiHidden="0" w:uiPriority="64" w:unhideWhenUsed="0"/>
-    <w:lsdException w:name="Medium List 1 Accent 1" w:semiHidden="0" w:uiPriority="65" w:unhideWhenUsed="0"/>
-    <w:lsdException w:name="Revision" w:unhideWhenUsed="0"/>
-    <w:lsdException w:name="List Paragraph" w:semiHidden="0" w:uiPriority="34" w:unhideWhenUsed="0" w:qFormat="1"/>
-    <w:lsdException w:name="Quote" w:semiHidden="0" w:uiPriority="29" w:unhideWhenUsed="0" w:qFormat="1"/>
-    <w:lsdException w:name="Intense Quote" w:semiHidden="0" w:uiPriority="30" w:unhideWhenUsed="0" w:qFormat="1"/>
-    <w:lsdException w:name="Medium List 2 Accent 1" w:semiHidden="0" w:uiPriority="66" w:unhideWhenUsed="0"/>
-    <w:lsdException w:name="Medium Grid 1 Accent 1" w:semiHidden="0" w:uiPriority="67" w:unhideWhenUsed="0"/>
-    <w:lsdException w:name="Medium Grid 2 Accent 1" w:semiHidden="0" w:uiPriority="68" w:unhideWhenUsed="0"/>
-    <w:lsdException w:name="Medium Grid 3 Accent 1" w:semiHidden="0" w:uiPriority="69" w:unhideWhenUsed="0"/>
-    <w:lsdException w:name="Dark List Accent 1" w:semiHidden="0" w:uiPriority="70" w:unhideWhenUsed="0"/>
-    <w:lsdException w:name="Colorful Shading Accent 1" w:semiHidden="0" w:uiPriority="71" w:unhideWhenUsed="0"/>
-    <w:lsdException w:name="Colorful List Accent 1" w:semiHidden="0" w:uiPriority="72" w:unhideWhenUsed="0"/>
-    <w:lsdException w:name="Colorful Grid Accent 1" w:semiHidden="0" w:uiPriority="73" w:unhideWhenUsed="0"/>
-    <w:lsdException w:name="Light Shading Accent 2" w:semiHidden="0" w:uiPriority="60" w:unhideWhenUsed="0"/>
-    <w:lsdException w:name="Light List Accent 2" w:semiHidden="0" w:uiPriority="61" w:unhideWhenUsed="0"/>
-    <w:lsdException w:name="Light Grid Accent 2" w:semiHidden="0" w:uiPriority="62" w:unhideWhenUsed="0"/>
-    <w:lsdException w:name="Medium Shading 1 Accent 2" w:semiHidden="0" w:uiPriority="63" w:unhideWhenUsed="0"/>
-    <w:lsdException w:name="Medium Shading 2 Accent 2" w:semiHidden="0" w:uiPriority="64" w:unhideWhenUsed="0"/>
-    <w:lsdException w:name="Medium List 1 Accent 2" w:semiHidden="0" w:uiPriority="65" w:unhideWhenUsed="0"/>
-    <w:lsdException w:name="Medium List 2 Accent 2" w:semiHidden="0" w:uiPriority="66" w:unhideWhenUsed="0"/>
-    <w:lsdException w:name="Medium Grid 1 Accent 2" w:semiHidden="0" w:uiPriority="67" w:unhideWhenUsed="0"/>
-    <w:lsdException w:name="Medium Grid 2 Accent 2" w:semiHidden="0" w:uiPriority="68" w:unhideWhenUsed="0"/>
-    <w:lsdException w:name="Medium Grid 3 Accent 2" w:semiHidden="0" w:uiPriority="69" w:unhideWhenUsed="0"/>
-    <w:lsdException w:name="Dark List Accent 2" w:semiHidden="0" w:uiPriority="70" w:unhideWhenUsed="0"/>
-    <w:lsdException w:name="Colorful Shading Accent 2" w:semiHidden="0" w:uiPriority="71" w:unhideWhenUsed="0"/>
-    <w:lsdException w:name="Colorful List Accent 2" w:semiHidden="0" w:uiPriority="72" w:unhideWhenUsed="0"/>
-    <w:lsdException w:name="Colorful Grid Accent 2" w:semiHidden="0" w:uiPriority="73" w:unhideWhenUsed="0"/>
-    <w:lsdException w:name="Light Shading Accent 3" w:semiHidden="0" w:uiPriority="60" w:unhideWhenUsed="0"/>
-    <w:lsdException w:name="Light List Accent 3" w:semiHidden="0" w:uiPriority="61" w:unhideWhenUsed="0"/>
-    <w:lsdException w:name="Light Grid Accent 3" w:semiHidden="0" w:uiPriority="62" w:unhideWhenUsed="0"/>
-    <w:lsdException w:name="Medium Shading 1 Accent 3" w:semiHidden="0" w:uiPriority="63" w:unhideWhenUsed="0"/>
-    <w:lsdException w:name="Medium Shading 2 Accent 3" w:semiHidden="0" w:uiPriority="64" w:unhideWhenUsed="0"/>
-    <w:lsdException w:name="Medium List 1 Accent 3" w:semiHidden="0" w:uiPriority="65" w:unhideWhenUsed="0"/>
-    <w:lsdException w:name="Medium List 2 Accent 3" w:semiHidden="0" w:uiPriority="66" w:unhideWhenUsed="0"/>
-    <w:lsdException w:name="Medium Grid 1 Accent 3" w:semiHidden="0" w:uiPriority="67" w:unhideWhenUsed="0"/>
-    <w:lsdException w:name="Medium Grid 2 Accent 3" w:semiHidden="0" w:uiPriority="68" w:unhideWhenUsed="0"/>
-    <w:lsdException w:name="Medium Grid 3 Accent 3" w:semiHidden="0" w:uiPriority="69" w:unhideWhenUsed="0"/>
-    <w:lsdException w:name="Dark List Accent 3" w:semiHidden="0" w:uiPriority="70" w:unhideWhenUsed="0"/>
-    <w:lsdException w:name="Colorful Shading Accent 3" w:semiHidden="0" w:uiPriority="71" w:unhideWhenUsed="0"/>
-    <w:lsdException w:name="Colorful List Accent 3" w:semiHidden="0" w:uiPriority="72" w:unhideWhenUsed="0"/>
-    <w:lsdException w:name="Colorful Grid Accent 3" w:semiHidden="0" w:uiPriority="73" w:unhideWhenUsed="0"/>
-    <w:lsdException w:name="Light Shading Accent 4" w:semiHidden="0" w:uiPriority="60" w:unhideWhenUsed="0"/>
-    <w:lsdException w:name="Light List Accent 4" w:semiHidden="0" w:uiPriority="61" w:unhideWhenUsed="0"/>
-    <w:lsdException w:name="Light Grid Accent 4" w:semiHidden="0" w:uiPriority="62" w:unhideWhenUsed="0"/>
-    <w:lsdException w:name="Medium Shading 1 Accent 4" w:semiHidden="0" w:uiPriority="63" w:unhideWhenUsed="0"/>
-    <w:lsdException w:name="Medium Shading 2 Accent 4" w:semiHidden="0" w:uiPriority="64" w:unhideWhenUsed="0"/>
-    <w:lsdException w:name="Medium List 1 Accent 4" w:semiHidden="0" w:uiPriority="65" w:unhideWhenUsed="0"/>
-    <w:lsdException w:name="Medium List 2 Accent 4" w:semiHidden="0" w:uiPriority="66" w:unhideWhenUsed="0"/>
-    <w:lsdException w:name="Medium Grid 1 Accent 4" w:semiHidden="0" w:uiPriority="67" w:unhideWhenUsed="0"/>
-    <w:lsdException w:name="Medium Grid 2 Accent 4" w:semiHidden="0" w:uiPriority="68" w:unhideWhenUsed="0"/>
-    <w:lsdException w:name="Medium Grid 3 Accent 4" w:semiHidden="0" w:uiPriority="69" w:unhideWhenUsed="0"/>
-    <w:lsdException w:name="Dark List Accent 4" w:semiHidden="0" w:uiPriority="70" w:unhideWhenUsed="0"/>
-    <w:lsdException w:name="Colorful Shading Accent 4" w:semiHidden="0" w:uiPriority="71" w:unhideWhenUsed="0"/>
-    <w:lsdException w:name="Colorful List Accent 4" w:semiHidden="0" w:uiPriority="72" w:unhideWhenUsed="0"/>
-    <w:lsdException w:name="Colorful Grid Accent 4" w:semiHidden="0" w:uiPriority="73" w:unhideWhenUsed="0"/>
-    <w:lsdException w:name="Light Shading Accent 5" w:semiHidden="0" w:uiPriority="60" w:unhideWhenUsed="0"/>
-    <w:lsdException w:name="Light List Accent 5" w:semiHidden="0" w:uiPriority="61" w:unhideWhenUsed="0"/>
-    <w:lsdException w:name="Light Grid Accent 5" w:semiHidden="0" w:uiPriority="62" w:unhideWhenUsed="0"/>
-    <w:lsdException w:name="Medium Shading 1 Accent 5" w:semiHidden="0" w:uiPriority="63" w:unhideWhenUsed="0"/>
-    <w:lsdException w:name="Medium Shading 2 Accent 5" w:semiHidden="0" w:uiPriority="64" w:unhideWhenUsed="0"/>
-    <w:lsdException w:name="Medium List 1 Accent 5" w:semiHidden="0" w:uiPriority="65" w:unhideWhenUsed="0"/>
-    <w:lsdException w:name="Medium List 2 Accent 5" w:semiHidden="0" w:uiPriority="66" w:unhideWhenUsed="0"/>
-    <w:lsdException w:name="Medium Grid 1 Accent 5" w:semiHidden="0" w:uiPriority="67" w:unhideWhenUsed="0"/>
-    <w:lsdException w:name="Medium Grid 2 Accent 5" w:semiHidden="0" w:uiPriority="68" w:unhideWhenUsed="0"/>
-    <w:lsdException w:name="Medium Grid 3 Accent 5" w:semiHidden="0" w:uiPriority="69" w:unhideWhenUsed="0"/>
-    <w:lsdException w:name="Dark List Accent 5" w:semiHidden="0" w:uiPriority="70" w:unhideWhenUsed="0"/>
-    <w:lsdException w:name="Colorful Shading Accent 5" w:semiHidden="0" w:uiPriority="71" w:unhideWhenUsed="0"/>
-    <w:lsdException w:name="Colorful List Accent 5" w:semiHidden="0" w:uiPriority="72" w:unhideWhenUsed="0"/>
-    <w:lsdException w:name="Colorful Grid Accent 5" w:semiHidden="0" w:uiPriority="73" w:unhideWhenUsed="0"/>
-    <w:lsdException w:name="Light Shading Accent 6" w:semiHidden="0" w:uiPriority="60" w:unhideWhenUsed="0"/>
-    <w:lsdException w:name="Light List Accent 6" w:semiHidden="0" w:uiPriority="61" w:unhideWhenUsed="0"/>
-    <w:lsdException w:name="Light Grid Accent 6" w:semiHidden="0" w:uiPriority="62" w:unhideWhenUsed="0"/>
-    <w:lsdException w:name="Medium Shading 1 Accent 6" w:semiHidden="0" w:uiPriority="63" w:unhideWhenUsed="0"/>
-    <w:lsdException w:name="Medium Shading 2 Accent 6" w:semiHidden="0" w:uiPriority="64" w:unhideWhenUsed="0"/>
-    <w:lsdException w:name="Medium List 1 Accent 6" w:semiHidden="0" w:uiPriority="65" w:unhideWhenUsed="0"/>
-    <w:lsdException w:name="Medium List 2 Accent 6" w:semiHidden="0" w:uiPriority="66" w:unhideWhenUsed="0"/>
-    <w:lsdException w:name="Medium Grid 1 Accent 6" w:semiHidden="0" w:uiPriority="67" w:unhideWhenUsed="0"/>
-    <w:lsdException w:name="Medium Grid 2 Accent 6" w:semiHidden="0" w:uiPriority="68" w:unhideWhenUsed="0"/>
-    <w:lsdException w:name="Medium Grid 3 Accent 6" w:semiHidden="0" w:uiPriority="69" w:unhideWhenUsed="0"/>
-    <w:lsdException w:name="Dark List Accent 6" w:semiHidden="0" w:uiPriority="70" w:unhideWhenUsed="0"/>
-    <w:lsdException w:name="Colorful Shading Accent 6" w:semiHidden="0" w:uiPriority="71" w:unhideWhenUsed="0"/>
-    <w:lsdException w:name="Colorful List Accent 6" w:semiHidden="0" w:uiPriority="72" w:unhideWhenUsed="0"/>
-    <w:lsdException w:name="Colorful Grid Accent 6" w:semiHidden="0" w:uiPriority="73" w:unhideWhenUsed="0"/>
-    <w:lsdException w:name="Subtle Emphasis" w:semiHidden="0" w:uiPriority="19" w:unhideWhenUsed="0" w:qFormat="1"/>
-    <w:lsdException w:name="Intense Emphasis" w:semiHidden="0" w:uiPriority="21" w:unhideWhenUsed="0" w:qFormat="1"/>
-    <w:lsdException w:name="Subtle Reference" w:semiHidden="0" w:uiPriority="31" w:unhideWhenUsed="0" w:qFormat="1"/>
-    <w:lsdException w:name="Intense Reference" w:semiHidden="0" w:uiPriority="32" w:unhideWhenUsed="0" w:qFormat="1"/>
-    <w:lsdException w:name="Book Title" w:semiHidden="0" w:uiPriority="33" w:unhideWhenUsed="0" w:qFormat="1"/>
-    <w:lsdException w:name="Bibliography" w:uiPriority="37"/>
-    <w:lsdException w:name="TOC Heading" w:uiPriority="39" w:qFormat="1"/>
+  <w:latentStyles w:defLockedState="0" w:defUIPriority="99" w:defSemiHidden="0" w:defUnhideWhenUsed="0" w:defQFormat="0" w:count="371">
+    <w:lsdException w:name="Normal" w:uiPriority="0" w:qFormat="1"/>
+    <w:lsdException w:name="heading 1" w:uiPriority="9" w:qFormat="1"/>
+    <w:lsdException w:name="heading 2" w:semiHidden="1" w:uiPriority="9" w:unhideWhenUsed="1" w:qFormat="1"/>
+    <w:lsdException w:name="heading 3" w:semiHidden="1" w:uiPriority="9" w:unhideWhenUsed="1" w:qFormat="1"/>
+    <w:lsdException w:name="heading 4" w:semiHidden="1" w:uiPriority="9" w:unhideWhenUsed="1" w:qFormat="1"/>
+    <w:lsdException w:name="heading 5" w:semiHidden="1" w:uiPriority="9" w:unhideWhenUsed="1" w:qFormat="1"/>
+    <w:lsdException w:name="heading 6" w:semiHidden="1" w:uiPriority="9" w:unhideWhenUsed="1" w:qFormat="1"/>
+    <w:lsdException w:name="heading 7" w:semiHidden="1" w:uiPriority="9" w:unhideWhenUsed="1" w:qFormat="1"/>
+    <w:lsdException w:name="heading 8" w:semiHidden="1" w:uiPriority="9" w:unhideWhenUsed="1" w:qFormat="1"/>
+    <w:lsdException w:name="heading 9" w:semiHidden="1" w:uiPriority="9" w:unhideWhenUsed="1" w:qFormat="1"/>
+    <w:lsdException w:name="index 1" w:semiHidden="1" w:unhideWhenUsed="1"/>
+    <w:lsdException w:name="index 2" w:semiHidden="1" w:unhideWhenUsed="1"/>
+    <w:lsdException w:name="index 3" w:semiHidden="1" w:unhideWhenUsed="1"/>
+    <w:lsdException w:name="index 4" w:semiHidden="1" w:unhideWhenUsed="1"/>
+    <w:lsdException w:name="index 5" w:semiHidden="1" w:unhideWhenUsed="1"/>
+    <w:lsdException w:name="index 6" w:semiHidden="1" w:unhideWhenUsed="1"/>
+    <w:lsdException w:name="index 7" w:semiHidden="1" w:unhideWhenUsed="1"/>
+    <w:lsdException w:name="index 8" w:semiHidden="1" w:unhideWhenUsed="1"/>
+    <w:lsdException w:name="index 9" w:semiHidden="1" w:unhideWhenUsed="1"/>
+    <w:lsdException w:name="toc 1" w:semiHidden="1" w:uiPriority="39" w:unhideWhenUsed="1"/>
+    <w:lsdException w:name="toc 2" w:semiHidden="1" w:uiPriority="39" w:unhideWhenUsed="1"/>
+    <w:lsdException w:name="toc 3" w:semiHidden="1" w:uiPriority="39" w:unhideWhenUsed="1"/>
+    <w:lsdException w:name="toc 4" w:semiHidden="1" w:uiPriority="39" w:unhideWhenUsed="1"/>
+    <w:lsdException w:name="toc 5" w:semiHidden="1" w:uiPriority="39" w:unhideWhenUsed="1"/>
+    <w:lsdException w:name="toc 6" w:semiHidden="1" w:uiPriority="39" w:unhideWhenUsed="1"/>
+    <w:lsdException w:name="toc 7" w:semiHidden="1" w:uiPriority="39" w:unhideWhenUsed="1"/>
+    <w:lsdException w:name="toc 8" w:semiHidden="1" w:uiPriority="39" w:unhideWhenUsed="1"/>
+    <w:lsdException w:name="toc 9" w:semiHidden="1" w:uiPriority="39" w:unhideWhenUsed="1"/>
+    <w:lsdException w:name="Normal Indent" w:semiHidden="1" w:unhideWhenUsed="1"/>
+    <w:lsdException w:name="footnote text" w:semiHidden="1" w:unhideWhenUsed="1"/>
+    <w:lsdException w:name="annotation text" w:semiHidden="1" w:unhideWhenUsed="1"/>
+    <w:lsdException w:name="header" w:semiHidden="1" w:unhideWhenUsed="1"/>
+    <w:lsdException w:name="footer" w:semiHidden="1" w:unhideWhenUsed="1"/>
+    <w:lsdException w:name="index heading" w:semiHidden="1" w:unhideWhenUsed="1"/>
+    <w:lsdException w:name="caption" w:semiHidden="1" w:uiPriority="35" w:unhideWhenUsed="1" w:qFormat="1"/>
+    <w:lsdException w:name="table of figures" w:semiHidden="1" w:unhideWhenUsed="1"/>
+    <w:lsdException w:name="envelope address" w:semiHidden="1" w:unhideWhenUsed="1"/>
+    <w:lsdException w:name="envelope return" w:semiHidden="1" w:unhideWhenUsed="1"/>
+    <w:lsdException w:name="footnote reference" w:semiHidden="1" w:unhideWhenUsed="1"/>
+    <w:lsdException w:name="annotation reference" w:semiHidden="1" w:unhideWhenUsed="1"/>
+    <w:lsdException w:name="line number" w:semiHidden="1" w:unhideWhenUsed="1"/>
+    <w:lsdException w:name="page number" w:semiHidden="1" w:unhideWhenUsed="1"/>
+    <w:lsdException w:name="endnote reference" w:semiHidden="1" w:unhideWhenUsed="1"/>
+    <w:lsdException w:name="endnote text" w:semiHidden="1" w:unhideWhenUsed="1"/>
+    <w:lsdException w:name="table of authorities" w:semiHidden="1" w:unhideWhenUsed="1"/>
+    <w:lsdException w:name="macro" w:semiHidden="1" w:unhideWhenUsed="1"/>
+    <w:lsdException w:name="toa heading" w:semiHidden="1" w:unhideWhenUsed="1"/>
+    <w:lsdException w:name="List" w:semiHidden="1" w:unhideWhenUsed="1"/>
+    <w:lsdException w:name="List Bullet" w:semiHidden="1" w:unhideWhenUsed="1"/>
+    <w:lsdException w:name="List Number" w:semiHidden="1" w:unhideWhenUsed="1"/>
+    <w:lsdException w:name="List 2" w:semiHidden="1" w:unhideWhenUsed="1"/>
+    <w:lsdException w:name="List 3" w:semiHidden="1" w:unhideWhenUsed="1"/>
+    <w:lsdException w:name="List 4" w:semiHidden="1" w:unhideWhenUsed="1"/>
+    <w:lsdException w:name="List 5" w:semiHidden="1" w:unhideWhenUsed="1"/>
+    <w:lsdException w:name="List Bullet 2" w:semiHidden="1" w:unhideWhenUsed="1"/>
+    <w:lsdException w:name="List Bullet 3" w:semiHidden="1" w:unhideWhenUsed="1"/>
+    <w:lsdException w:name="List Bullet 4" w:semiHidden="1" w:unhideWhenUsed="1"/>
+    <w:lsdException w:name="List Bullet 5" w:semiHidden="1" w:unhideWhenUsed="1"/>
+    <w:lsdException w:name="List Number 2" w:semiHidden="1" w:unhideWhenUsed="1"/>
+    <w:lsdException w:name="List Number 3" w:semiHidden="1" w:unhideWhenUsed="1"/>
+    <w:lsdException w:name="List Number 4" w:semiHidden="1" w:unhideWhenUsed="1"/>
+    <w:lsdException w:name="List Number 5" w:semiHidden="1" w:unhideWhenUsed="1"/>
+    <w:lsdException w:name="Title" w:uiPriority="10" w:qFormat="1"/>
+    <w:lsdException w:name="Closing" w:semiHidden="1" w:unhideWhenUsed="1"/>
+    <w:lsdException w:name="Signature" w:semiHidden="1" w:unhideWhenUsed="1"/>
+    <w:lsdException w:name="Default Paragraph Font" w:semiHidden="1" w:uiPriority="1" w:unhideWhenUsed="1"/>
+    <w:lsdException w:name="Body Text" w:semiHidden="1" w:unhideWhenUsed="1"/>
+    <w:lsdException w:name="Body Text Indent" w:semiHidden="1" w:unhideWhenUsed="1"/>
+    <w:lsdException w:name="List Continue" w:semiHidden="1" w:unhideWhenUsed="1"/>
+    <w:lsdException w:name="List Continue 2" w:semiHidden="1" w:unhideWhenUsed="1"/>
+    <w:lsdException w:name="List Continue 3" w:semiHidden="1" w:unhideWhenUsed="1"/>
+    <w:lsdException w:name="List Continue 4" w:semiHidden="1" w:unhideWhenUsed="1"/>
+    <w:lsdException w:name="List Continue 5" w:semiHidden="1" w:unhideWhenUsed="1"/>
+    <w:lsdException w:name="Message Header" w:semiHidden="1" w:unhideWhenUsed="1"/>
+    <w:lsdException w:name="Subtitle" w:uiPriority="11" w:qFormat="1"/>
+    <w:lsdException w:name="Salutation" w:semiHidden="1" w:unhideWhenUsed="1"/>
+    <w:lsdException w:name="Date" w:semiHidden="1" w:unhideWhenUsed="1"/>
+    <w:lsdException w:name="Body Text First Indent" w:semiHidden="1" w:unhideWhenUsed="1"/>
+    <w:lsdException w:name="Body Text First Indent 2" w:semiHidden="1" w:unhideWhenUsed="1"/>
+    <w:lsdException w:name="Note Heading" w:semiHidden="1" w:unhideWhenUsed="1"/>
+    <w:lsdException w:name="Body Text 2" w:semiHidden="1" w:unhideWhenUsed="1"/>
+    <w:lsdException w:name="Body Text 3" w:semiHidden="1" w:unhideWhenUsed="1"/>
+    <w:lsdException w:name="Body Text Indent 2" w:semiHidden="1" w:unhideWhenUsed="1"/>
+    <w:lsdException w:name="Body Text Indent 3" w:semiHidden="1" w:unhideWhenUsed="1"/>
+    <w:lsdException w:name="Block Text" w:semiHidden="1" w:unhideWhenUsed="1"/>
+    <w:lsdException w:name="Hyperlink" w:semiHidden="1" w:unhideWhenUsed="1"/>
+    <w:lsdException w:name="FollowedHyperlink" w:semiHidden="1" w:unhideWhenUsed="1"/>
+    <w:lsdException w:name="Strong" w:uiPriority="22" w:qFormat="1"/>
+    <w:lsdException w:name="Emphasis" w:uiPriority="20" w:qFormat="1"/>
+    <w:lsdException w:name="Document Map" w:semiHidden="1" w:unhideWhenUsed="1"/>
+    <w:lsdException w:name="Plain Text" w:semiHidden="1" w:unhideWhenUsed="1"/>
+    <w:lsdException w:name="E-mail Signature" w:semiHidden="1" w:unhideWhenUsed="1"/>
+    <w:lsdException w:name="HTML Top of Form" w:semiHidden="1" w:unhideWhenUsed="1"/>
+    <w:lsdException w:name="HTML Bottom of Form" w:semiHidden="1" w:unhideWhenUsed="1"/>
+    <w:lsdException w:name="Normal (Web)" w:semiHidden="1" w:unhideWhenUsed="1"/>
+    <w:lsdException w:name="HTML Acronym" w:semiHidden="1" w:unhideWhenUsed="1"/>
+    <w:lsdException w:name="HTML Address" w:semiHidden="1" w:unhideWhenUsed="1"/>
+    <w:lsdException w:name="HTML Cite" w:semiHidden="1" w:unhideWhenUsed="1"/>
+    <w:lsdException w:name="HTML Code" w:semiHidden="1" w:unhideWhenUsed="1"/>
+    <w:lsdException w:name="HTML Definition" w:semiHidden="1" w:unhideWhenUsed="1"/>
+    <w:lsdException w:name="HTML Keyboard" w:semiHidden="1" w:unhideWhenUsed="1"/>
+    <w:lsdException w:name="HTML Preformatted" w:semiHidden="1" w:unhideWhenUsed="1"/>
+    <w:lsdException w:name="HTML Sample" w:semiHidden="1" w:unhideWhenUsed="1"/>
+    <w:lsdException w:name="HTML Typewriter" w:semiHidden="1" w:unhideWhenUsed="1"/>
+    <w:lsdException w:name="HTML Variable" w:semiHidden="1" w:unhideWhenUsed="1"/>
+    <w:lsdException w:name="Normal Table" w:semiHidden="1" w:unhideWhenUsed="1"/>
+    <w:lsdException w:name="annotation subject" w:semiHidden="1" w:unhideWhenUsed="1"/>
+    <w:lsdException w:name="No List" w:semiHidden="1" w:unhideWhenUsed="1"/>
+    <w:lsdException w:name="Outline List 1" w:semiHidden="1" w:unhideWhenUsed="1"/>
+    <w:lsdException w:name="Outline List 2" w:semiHidden="1" w:unhideWhenUsed="1"/>
+    <w:lsdException w:name="Outline List 3" w:semiHidden="1" w:unhideWhenUsed="1"/>
+    <w:lsdException w:name="Table Simple 1" w:semiHidden="1" w:unhideWhenUsed="1"/>
+    <w:lsdException w:name="Table Simple 2" w:semiHidden="1" w:unhideWhenUsed="1"/>
+    <w:lsdException w:name="Table Simple 3" w:semiHidden="1" w:unhideWhenUsed="1"/>
+    <w:lsdException w:name="Table Classic 1" w:semiHidden="1" w:unhideWhenUsed="1"/>
+    <w:lsdException w:name="Table Classic 2" w:semiHidden="1" w:unhideWhenUsed="1"/>
+    <w:lsdException w:name="Table Classic 3" w:semiHidden="1" w:unhideWhenUsed="1"/>
+    <w:lsdException w:name="Table Classic 4" w:semiHidden="1" w:unhideWhenUsed="1"/>
+    <w:lsdException w:name="Table Colorful 1" w:semiHidden="1" w:unhideWhenUsed="1"/>
+    <w:lsdException w:name="Table Colorful 2" w:semiHidden="1" w:unhideWhenUsed="1"/>
+    <w:lsdException w:name="Table Colorful 3" w:semiHidden="1" w:unhideWhenUsed="1"/>
+    <w:lsdException w:name="Table Columns 1" w:semiHidden="1" w:unhideWhenUsed="1"/>
+    <w:lsdException w:name="Table Columns 2" w:semiHidden="1" w:unhideWhenUsed="1"/>
+    <w:lsdException w:name="Table Columns 3" w:semiHidden="1" w:unhideWhenUsed="1"/>
+    <w:lsdException w:name="Table Columns 4" w:semiHidden="1" w:unhideWhenUsed="1"/>
+    <w:lsdException w:name="Table Columns 5" w:semiHidden="1" w:unhideWhenUsed="1"/>
+    <w:lsdException w:name="Table Grid 1" w:semiHidden="1" w:unhideWhenUsed="1"/>
+    <w:lsdException w:name="Table Grid 2" w:semiHidden="1" w:unhideWhenUsed="1"/>
+    <w:lsdException w:name="Table Grid 3" w:semiHidden="1" w:unhideWhenUsed="1"/>
+    <w:lsdException w:name="Table Grid 4" w:semiHidden="1" w:unhideWhenUsed="1"/>
+    <w:lsdException w:name="Table Grid 5" w:semiHidden="1" w:unhideWhenUsed="1"/>
+    <w:lsdException w:name="Table Grid 6" w:semiHidden="1" w:unhideWhenUsed="1"/>
+    <w:lsdException w:name="Table Grid 7" w:semiHidden="1" w:unhideWhenUsed="1"/>
+    <w:lsdException w:name="Table Grid 8" w:semiHidden="1" w:unhideWhenUsed="1"/>
+    <w:lsdException w:name="Table List 1" w:semiHidden="1" w:unhideWhenUsed="1"/>
+    <w:lsdException w:name="Table List 2" w:semiHidden="1" w:unhideWhenUsed="1"/>
+    <w:lsdException w:name="Table List 3" w:semiHidden="1" w:unhideWhenUsed="1"/>
+    <w:lsdException w:name="Table List 4" w:semiHidden="1" w:unhideWhenUsed="1"/>
+    <w:lsdException w:name="Table List 5" w:semiHidden="1" w:unhideWhenUsed="1"/>
+    <w:lsdException w:name="Table List 6" w:semiHidden="1" w:unhideWhenUsed="1"/>
+    <w:lsdException w:name="Table List 7" w:semiHidden="1" w:unhideWhenUsed="1"/>
+    <w:lsdException w:name="Table List 8" w:semiHidden="1" w:unhideWhenUsed="1"/>
+    <w:lsdException w:name="Table 3D effects 1" w:semiHidden="1" w:unhideWhenUsed="1"/>
+    <w:lsdException w:name="Table 3D effects 2" w:semiHidden="1" w:unhideWhenUsed="1"/>
+    <w:lsdException w:name="Table 3D effects 3" w:semiHidden="1" w:unhideWhenUsed="1"/>
+    <w:lsdException w:name="Table Contemporary" w:semiHidden="1" w:unhideWhenUsed="1"/>
+    <w:lsdException w:name="Table Elegant" w:semiHidden="1" w:unhideWhenUsed="1"/>
+    <w:lsdException w:name="Table Professional" w:semiHidden="1" w:unhideWhenUsed="1"/>
+    <w:lsdException w:name="Table Subtle 1" w:semiHidden="1" w:unhideWhenUsed="1"/>
+    <w:lsdException w:name="Table Subtle 2" w:semiHidden="1" w:unhideWhenUsed="1"/>
+    <w:lsdException w:name="Table Web 1" w:semiHidden="1" w:unhideWhenUsed="1"/>
+    <w:lsdException w:name="Table Web 2" w:semiHidden="1" w:unhideWhenUsed="1"/>
+    <w:lsdException w:name="Table Web 3" w:semiHidden="1" w:unhideWhenUsed="1"/>
+    <w:lsdException w:name="Balloon Text" w:semiHidden="1" w:unhideWhenUsed="1"/>
+    <w:lsdException w:name="Table Grid" w:uiPriority="59"/>
+    <w:lsdException w:name="Table Theme" w:semiHidden="1" w:unhideWhenUsed="1"/>
+    <w:lsdException w:name="Placeholder Text" w:semiHidden="1"/>
+    <w:lsdException w:name="No Spacing" w:uiPriority="1" w:qFormat="1"/>
+    <w:lsdException w:name="Light Shading" w:uiPriority="60"/>
+    <w:lsdException w:name="Light List" w:uiPriority="61"/>
+    <w:lsdException w:name="Light Grid" w:uiPriority="62"/>
+    <w:lsdException w:name="Medium Shading 1" w:uiPriority="63"/>
+    <w:lsdException w:name="Medium Shading 2" w:uiPriority="64"/>
+    <w:lsdException w:name="Medium List 1" w:uiPriority="65"/>
+    <w:lsdException w:name="Medium List 2" w:uiPriority="66"/>
+    <w:lsdException w:name="Medium Grid 1" w:uiPriority="67"/>
+    <w:lsdException w:name="Medium Grid 2" w:uiPriority="68"/>
+    <w:lsdException w:name="Medium Grid 3" w:uiPriority="69"/>
+    <w:lsdException w:name="Dark List" w:uiPriority="70"/>
+    <w:lsdException w:name="Colorful Shading" w:uiPriority="71"/>
+    <w:lsdException w:name="Colorful List" w:uiPriority="72"/>
+    <w:lsdException w:name="Colorful Grid" w:uiPriority="73"/>
+    <w:lsdException w:name="Light Shading Accent 1" w:uiPriority="60"/>
+    <w:lsdException w:name="Light List Accent 1" w:uiPriority="61"/>
+    <w:lsdException w:name="Light Grid Accent 1" w:uiPriority="62"/>
+    <w:lsdException w:name="Medium Shading 1 Accent 1" w:uiPriority="63"/>
+    <w:lsdException w:name="Medium Shading 2 Accent 1" w:uiPriority="64"/>
+    <w:lsdException w:name="Medium List 1 Accent 1" w:uiPriority="65"/>
+    <w:lsdException w:name="Revision" w:semiHidden="1"/>
+    <w:lsdException w:name="List Paragraph" w:uiPriority="34" w:qFormat="1"/>
+    <w:lsdException w:name="Quote" w:uiPriority="29" w:qFormat="1"/>
+    <w:lsdException w:name="Intense Quote" w:uiPriority="30" w:qFormat="1"/>
+    <w:lsdException w:name="Medium List 2 Accent 1" w:uiPriority="66"/>
+    <w:lsdException w:name="Medium Grid 1 Accent 1" w:uiPriority="67"/>
+    <w:lsdException w:name="Medium Grid 2 Accent 1" w:uiPriority="68"/>
+    <w:lsdException w:name="Medium Grid 3 Accent 1" w:uiPriority="69"/>
+    <w:lsdException w:name="Dark List Accent 1" w:uiPriority="70"/>
+    <w:lsdException w:name="Colorful Shading Accent 1" w:uiPriority="71"/>
+    <w:lsdException w:name="Colorful List Accent 1" w:uiPriority="72"/>
+    <w:lsdException w:name="Colorful Grid Accent 1" w:uiPriority="73"/>
+    <w:lsdException w:name="Light Shading Accent 2" w:uiPriority="60"/>
+    <w:lsdException w:name="Light List Accent 2" w:uiPriority="61"/>
+    <w:lsdException w:name="Light Grid Accent 2" w:uiPriority="62"/>
+    <w:lsdException w:name="Medium Shading 1 Accent 2" w:uiPriority="63"/>
+    <w:lsdException w:name="Medium Shading 2 Accent 2" w:uiPriority="64"/>
+    <w:lsdException w:name="Medium List 1 Accent 2" w:uiPriority="65"/>
+    <w:lsdException w:name="Medium List 2 Accent 2" w:uiPriority="66"/>
+    <w:lsdException w:name="Medium Grid 1 Accent 2" w:uiPriority="67"/>
+    <w:lsdException w:name="Medium Grid 2 Accent 2" w:uiPriority="68"/>
+    <w:lsdException w:name="Medium Grid 3 Accent 2" w:uiPriority="69"/>
+    <w:lsdException w:name="Dark List Accent 2" w:uiPriority="70"/>
+    <w:lsdException w:name="Colorful Shading Accent 2" w:uiPriority="71"/>
+    <w:lsdException w:name="Colorful List Accent 2" w:uiPriority="72"/>
+    <w:lsdException w:name="Colorful Grid Accent 2" w:uiPriority="73"/>
+    <w:lsdException w:name="Light Shading Accent 3" w:uiPriority="60"/>
+    <w:lsdException w:name="Light List Accent 3" w:uiPriority="61"/>
+    <w:lsdException w:name="Light Grid Accent 3" w:uiPriority="62"/>
+    <w:lsdException w:name="Medium Shading 1 Accent 3" w:uiPriority="63"/>
+    <w:lsdException w:name="Medium Shading 2 Accent 3" w:uiPriority="64"/>
+    <w:lsdException w:name="Medium List 1 Accent 3" w:uiPriority="65"/>
+    <w:lsdException w:name="Medium List 2 Accent 3" w:uiPriority="66"/>
+    <w:lsdException w:name="Medium Grid 1 Accent 3" w:uiPriority="67"/>
+    <w:lsdException w:name="Medium Grid 2 Accent 3" w:uiPriority="68"/>
+    <w:lsdException w:name="Medium Grid 3 Accent 3" w:uiPriority="69"/>
+    <w:lsdException w:name="Dark List Accent 3" w:uiPriority="70"/>
+    <w:lsdException w:name="Colorful Shading Accent 3" w:uiPriority="71"/>
+    <w:lsdException w:name="Colorful List Accent 3" w:uiPriority="72"/>
+    <w:lsdException w:name="Colorful Grid Accent 3" w:uiPriority="73"/>
+    <w:lsdException w:name="Light Shading Accent 4" w:uiPriority="60"/>
+    <w:lsdException w:name="Light List Accent 4" w:uiPriority="61"/>
+    <w:lsdException w:name="Light Grid Accent 4" w:uiPriority="62"/>
+    <w:lsdException w:name="Medium Shading 1 Accent 4" w:uiPriority="63"/>
+    <w:lsdException w:name="Medium Shading 2 Accent 4" w:uiPriority="64"/>
+    <w:lsdException w:name="Medium List 1 Accent 4" w:uiPriority="65"/>
+    <w:lsdException w:name="Medium List 2 Accent 4" w:uiPriority="66"/>
+    <w:lsdException w:name="Medium Grid 1 Accent 4" w:uiPriority="67"/>
+    <w:lsdException w:name="Medium Grid 2 Accent 4" w:uiPriority="68"/>
+    <w:lsdException w:name="Medium Grid 3 Accent 4" w:uiPriority="69"/>
+    <w:lsdException w:name="Dark List Accent 4" w:uiPriority="70"/>
+    <w:lsdException w:name="Colorful Shading Accent 4" w:uiPriority="71"/>
+    <w:lsdException w:name="Colorful List Accent 4" w:uiPriority="72"/>
+    <w:lsdException w:name="Colorful Grid Accent 4" w:uiPriority="73"/>
+    <w:lsdException w:name="Light Shading Accent 5" w:uiPriority="60"/>
+    <w:lsdException w:name="Light List Accent 5" w:uiPriority="61"/>
+    <w:lsdException w:name="Light Grid Accent 5" w:uiPriority="62"/>
+    <w:lsdException w:name="Medium Shading 1 Accent 5" w:uiPriority="63"/>
+    <w:lsdException w:name="Medium Shading 2 Accent 5" w:uiPriority="64"/>
+    <w:lsdException w:name="Medium List 1 Accent 5" w:uiPriority="65"/>
+    <w:lsdException w:name="Medium List 2 Accent 5" w:uiPriority="66"/>
+    <w:lsdException w:name="Medium Grid 1 Accent 5" w:uiPriority="67"/>
+    <w:lsdException w:name="Medium Grid 2 Accent 5" w:uiPriority="68"/>
+    <w:lsdException w:name="Medium Grid 3 Accent 5" w:uiPriority="69"/>
+    <w:lsdException w:name="Dark List Accent 5" w:uiPriority="70"/>
+    <w:lsdException w:name="Colorful Shading Accent 5" w:uiPriority="71"/>
+    <w:lsdException w:name="Colorful List Accent 5" w:uiPriority="72"/>
+    <w:lsdException w:name="Colorful Grid Accent 5" w:uiPriority="73"/>
+    <w:lsdException w:name="Light Shading Accent 6" w:uiPriority="60"/>
+    <w:lsdException w:name="Light List Accent 6" w:uiPriority="61"/>
+    <w:lsdException w:name="Light Grid Accent 6" w:uiPriority="62"/>
+    <w:lsdException w:name="Medium Shading 1 Accent 6" w:uiPriority="63"/>
+    <w:lsdException w:name="Medium Shading 2 Accent 6" w:uiPriority="64"/>
+    <w:lsdException w:name="Medium List 1 Accent 6" w:uiPriority="65"/>
+    <w:lsdException w:name="Medium List 2 Accent 6" w:uiPriority="66"/>
+    <w:lsdException w:name="Medium Grid 1 Accent 6" w:uiPriority="67"/>
+    <w:lsdException w:name="Medium Grid 2 Accent 6" w:uiPriority="68"/>
+    <w:lsdException w:name="Medium Grid 3 Accent 6" w:uiPriority="69"/>
+    <w:lsdException w:name="Dark List Accent 6" w:uiPriority="70"/>
+    <w:lsdException w:name="Colorful Shading Accent 6" w:uiPriority="71"/>
+    <w:lsdException w:name="Colorful List Accent 6" w:uiPriority="72"/>
+    <w:lsdException w:name="Colorful Grid Accent 6" w:uiPriority="73"/>
+    <w:lsdException w:name="Subtle Emphasis" w:uiPriority="19" w:qFormat="1"/>
+    <w:lsdException w:name="Intense Emphasis" w:uiPriority="21" w:qFormat="1"/>
+    <w:lsdException w:name="Subtle Reference" w:uiPriority="31" w:qFormat="1"/>
+    <w:lsdException w:name="Intense Reference" w:uiPriority="32" w:qFormat="1"/>
+    <w:lsdException w:name="Book Title" w:uiPriority="33" w:qFormat="1"/>
+    <w:lsdException w:name="Bibliography" w:semiHidden="1" w:uiPriority="37" w:unhideWhenUsed="1"/>
+    <w:lsdException w:name="TOC Heading" w:semiHidden="1" w:uiPriority="39" w:unhideWhenUsed="1" w:qFormat="1"/>
+    <w:lsdException w:name="Plain Table 1" w:uiPriority="41"/>
+    <w:lsdException w:name="Plain Table 2" w:uiPriority="42"/>
+    <w:lsdException w:name="Plain Table 3" w:uiPriority="43"/>
+    <w:lsdException w:name="Plain Table 4" w:uiPriority="44"/>
+    <w:lsdException w:name="Plain Table 5" w:uiPriority="45"/>
+    <w:lsdException w:name="Grid Table Light" w:uiPriority="40"/>
+    <w:lsdException w:name="Grid Table 1 Light" w:uiPriority="46"/>
+    <w:lsdException w:name="Grid Table 2" w:uiPriority="47"/>
+    <w:lsdException w:name="Grid Table 3" w:uiPriority="48"/>
+    <w:lsdException w:name="Grid Table 4" w:uiPriority="49"/>
+    <w:lsdException w:name="Grid Table 5 Dark" w:uiPriority="50"/>
+    <w:lsdException w:name="Grid Table 6 Colorful" w:uiPriority="51"/>
+    <w:lsdException w:name="Grid Table 7 Colorful" w:uiPriority="52"/>
+    <w:lsdException w:name="Grid Table 1 Light Accent 1" w:uiPriority="46"/>
+    <w:lsdException w:name="Grid Table 2 Accent 1" w:uiPriority="47"/>
+    <w:lsdException w:name="Grid Table 3 Accent 1" w:uiPriority="48"/>
+    <w:lsdException w:name="Grid Table 4 Accent 1" w:uiPriority="49"/>
+    <w:lsdException w:name="Grid Table 5 Dark Accent 1" w:uiPriority="50"/>
+    <w:lsdException w:name="Grid Table 6 Colorful Accent 1" w:uiPriority="51"/>
+    <w:lsdException w:name="Grid Table 7 Colorful Accent 1" w:uiPriority="52"/>
+    <w:lsdException w:name="Grid Table 1 Light Accent 2" w:uiPriority="46"/>
+    <w:lsdException w:name="Grid Table 2 Accent 2" w:uiPriority="47"/>
+    <w:lsdException w:name="Grid Table 3 Accent 2" w:uiPriority="48"/>
+    <w:lsdException w:name="Grid Table 4 Accent 2" w:uiPriority="49"/>
+    <w:lsdException w:name="Grid Table 5 Dark Accent 2" w:uiPriority="50"/>
+    <w:lsdException w:name="Grid Table 6 Colorful Accent 2" w:uiPriority="51"/>
+    <w:lsdException w:name="Grid Table 7 Colorful Accent 2" w:uiPriority="52"/>
+    <w:lsdException w:name="Grid Table 1 Light Accent 3" w:uiPriority="46"/>
+    <w:lsdException w:name="Grid Table 2 Accent 3" w:uiPriority="47"/>
+    <w:lsdException w:name="Grid Table 3 Accent 3" w:uiPriority="48"/>
+    <w:lsdException w:name="Grid Table 4 Accent 3" w:uiPriority="49"/>
+    <w:lsdException w:name="Grid Table 5 Dark Accent 3" w:uiPriority="50"/>
+    <w:lsdException w:name="Grid Table 6 Colorful Accent 3" w:uiPriority="51"/>
+    <w:lsdException w:name="Grid Table 7 Colorful Accent 3" w:uiPriority="52"/>
+    <w:lsdException w:name="Grid Table 1 Light Accent 4" w:uiPriority="46"/>
+    <w:lsdException w:name="Grid Table 2 Accent 4" w:uiPriority="47"/>
+    <w:lsdException w:name="Grid Table 3 Accent 4" w:uiPriority="48"/>
+    <w:lsdException w:name="Grid Table 4 Accent 4" w:uiPriority="49"/>
+    <w:lsdException w:name="Grid Table 5 Dark Accent 4" w:uiPriority="50"/>
+    <w:lsdException w:name="Grid Table 6 Colorful Accent 4" w:uiPriority="51"/>
+    <w:lsdException w:name="Grid Table 7 Colorful Accent 4" w:uiPriority="52"/>
+    <w:lsdException w:name="Grid Table 1 Light Accent 5" w:uiPriority="46"/>
+    <w:lsdException w:name="Grid Table 2 Accent 5" w:uiPriority="47"/>
+    <w:lsdException w:name="Grid Table 3 Accent 5" w:uiPriority="48"/>
+    <w:lsdException w:name="Grid Table 4 Accent 5" w:uiPriority="49"/>
+    <w:lsdException w:name="Grid Table 5 Dark Accent 5" w:uiPriority="50"/>
+    <w:lsdException w:name="Grid Table 6 Colorful Accent 5" w:uiPriority="51"/>
+    <w:lsdException w:name="Grid Table 7 Colorful Accent 5" w:uiPriority="52"/>
+    <w:lsdException w:name="Grid Table 1 Light Accent 6" w:uiPriority="46"/>
+    <w:lsdException w:name="Grid Table 2 Accent 6" w:uiPriority="47"/>
+    <w:lsdException w:name="Grid Table 3 Accent 6" w:uiPriority="48"/>
+    <w:lsdException w:name="Grid Table 4 Accent 6" w:uiPriority="49"/>
+    <w:lsdException w:name="Grid Table 5 Dark Accent 6" w:uiPriority="50"/>
+    <w:lsdException w:name="Grid Table 6 Colorful Accent 6" w:uiPriority="51"/>
+    <w:lsdException w:name="Grid Table 7 Colorful Accent 6" w:uiPriority="52"/>
+    <w:lsdException w:name="List Table 1 Light" w:uiPriority="46"/>
+    <w:lsdException w:name="List Table 2" w:uiPriority="47"/>
+    <w:lsdException w:name="List Table 3" w:uiPriority="48"/>
+    <w:lsdException w:name="List Table 4" w:uiPriority="49"/>
+    <w:lsdException w:name="List Table 5 Dark" w:uiPriority="50"/>
+    <w:lsdException w:name="List Table 6 Colorful" w:uiPriority="51"/>
+    <w:lsdException w:name="List Table 7 Colorful" w:uiPriority="52"/>
+    <w:lsdException w:name="List Table 1 Light Accent 1" w:uiPriority="46"/>
+    <w:lsdException w:name="List Table 2 Accent 1" w:uiPriority="47"/>
+    <w:lsdException w:name="List Table 3 Accent 1" w:uiPriority="48"/>
+    <w:lsdException w:name="List Table 4 Accent 1" w:uiPriority="49"/>
+    <w:lsdException w:name="List Table 5 Dark Accent 1" w:uiPriority="50"/>
+    <w:lsdException w:name="List Table 6 Colorful Accent 1" w:uiPriority="51"/>
+    <w:lsdException w:name="List Table 7 Colorful Accent 1" w:uiPriority="52"/>
+    <w:lsdException w:name="List Table 1 Light Accent 2" w:uiPriority="46"/>
+    <w:lsdException w:name="List Table 2 Accent 2" w:uiPriority="47"/>
+    <w:lsdException w:name="List Table 3 Accent 2" w:uiPriority="48"/>
+    <w:lsdException w:name="List Table 4 Accent 2" w:uiPriority="49"/>
+    <w:lsdException w:name="List Table 5 Dark Accent 2" w:uiPriority="50"/>
+    <w:lsdException w:name="List Table 6 Colorful Accent 2" w:uiPriority="51"/>
+    <w:lsdException w:name="List Table 7 Colorful Accent 2" w:uiPriority="52"/>
+    <w:lsdException w:name="List Table 1 Light Accent 3" w:uiPriority="46"/>
+    <w:lsdException w:name="List Table 2 Accent 3" w:uiPriority="47"/>
+    <w:lsdException w:name="List Table 3 Accent 3" w:uiPriority="48"/>
+    <w:lsdException w:name="List Table 4 Accent 3" w:uiPriority="49"/>
+    <w:lsdException w:name="List Table 5 Dark Accent 3" w:uiPriority="50"/>
+    <w:lsdException w:name="List Table 6 Colorful Accent 3" w:uiPriority="51"/>
+    <w:lsdException w:name="List Table 7 Colorful Accent 3" w:uiPriority="52"/>
+    <w:lsdException w:name="List Table 1 Light Accent 4" w:uiPriority="46"/>
+    <w:lsdException w:name="List Table 2 Accent 4" w:uiPriority="47"/>
+    <w:lsdException w:name="List Table 3 Accent 4" w:uiPriority="48"/>
+    <w:lsdException w:name="List Table 4 Accent 4" w:uiPriority="49"/>
+    <w:lsdException w:name="List Table 5 Dark Accent 4" w:uiPriority="50"/>
+    <w:lsdException w:name="List Table 6 Colorful Accent 4" w:uiPriority="51"/>
+    <w:lsdException w:name="List Table 7 Colorful Accent 4" w:uiPriority="52"/>
+    <w:lsdException w:name="List Table 1 Light Accent 5" w:uiPriority="46"/>
+    <w:lsdException w:name="List Table 2 Accent 5" w:uiPriority="47"/>
+    <w:lsdException w:name="List Table 3 Accent 5" w:uiPriority="48"/>
+    <w:lsdException w:name="List Table 4 Accent 5" w:uiPriority="49"/>
+    <w:lsdException w:name="List Table 5 Dark Accent 5" w:uiPriority="50"/>
+    <w:lsdException w:name="List Table 6 Colorful Accent 5" w:uiPriority="51"/>
+    <w:lsdException w:name="List Table 7 Colorful Accent 5" w:uiPriority="52"/>
+    <w:lsdException w:name="List Table 1 Light Accent 6" w:uiPriority="46"/>
+    <w:lsdException w:name="List Table 2 Accent 6" w:uiPriority="47"/>
+    <w:lsdException w:name="List Table 3 Accent 6" w:uiPriority="48"/>
+    <w:lsdException w:name="List Table 4 Accent 6" w:uiPriority="49"/>
+    <w:lsdException w:name="List Table 5 Dark Accent 6" w:uiPriority="50"/>
+    <w:lsdException w:name="List Table 6 Colorful Accent 6" w:uiPriority="51"/>
+    <w:lsdException w:name="List Table 7 Colorful Accent 6" w:uiPriority="52"/>
   </w:latentStyles>
   <w:style w:type="paragraph" w:default="1" w:styleId="Standard">
     <w:name w:val="Normal"/>
@@ -2631,7 +3146,6 @@
     <w:uiPriority w:val="99"/>
     <w:semiHidden/>
     <w:unhideWhenUsed/>
-    <w:qFormat/>
     <w:tblPr>
       <w:tblInd w:w="0" w:type="dxa"/>
       <w:tblCellMar>

</xml_diff>